<commit_message>
added battle mechanic info
plus core loop
</commit_message>
<xml_diff>
--- a/Design Documentation/Design Documentation.docx
+++ b/Design Documentation/Design Documentation.docx
@@ -179,7 +179,7 @@
         <w:drawing>
           <wp:inline distT="0" distB="0" distL="0" distR="0">
             <wp:extent cx="4933950" cy="2819400"/>
-            <wp:effectExtent l="0" t="0" r="0" b="0"/>
+            <wp:effectExtent l="0" t="0" r="0" b="19050"/>
             <wp:docPr id="1" name="Diagram 1"/>
             <wp:cNvGraphicFramePr/>
             <a:graphic xmlns:a="http://schemas.openxmlformats.org/drawingml/2006/main">
@@ -522,8 +522,174 @@
       <w:pPr>
         <w:pStyle w:val="ListParagraph"/>
       </w:pPr>
+    </w:p>
+    <w:p>
+      <w:pPr>
+        <w:pStyle w:val="ListParagraph"/>
+        <w:numPr>
+          <w:ilvl w:val="0"/>
+          <w:numId w:val="4"/>
+        </w:numPr>
+      </w:pPr>
+      <w:r>
+        <w:t xml:space="preserve">The most likely USP will be a basic battle mechanic, which uses a rock-paper-scissors method to determine attack damage. However, this can be further modified to combine with the four traits of the pet, for example, if the pet is hungry or thirsty – attacks do less </w:t>
+      </w:r>
+      <w:proofErr w:type="gramStart"/>
+      <w:r>
+        <w:t>damage</w:t>
+      </w:r>
+      <w:proofErr w:type="gramEnd"/>
+      <w:r>
+        <w:t xml:space="preserve"> or the pet has less starting health, if the pet isn’t happy or doesn’t love the player – the pet might disobey and pick a different option. An example of this is found in the WWE 2K Games:</w:t>
+      </w:r>
+    </w:p>
+    <w:p>
+      <w:pPr>
+        <w:pStyle w:val="ListParagraph"/>
+      </w:pPr>
+      <w:r>
+        <w:rPr>
+          <w:noProof/>
+        </w:rPr>
+        <w:drawing>
+          <wp:inline distT="0" distB="0" distL="0" distR="0" wp14:anchorId="144E9AF9" wp14:editId="269C0E70">
+            <wp:extent cx="5124450" cy="2882503"/>
+            <wp:effectExtent l="0" t="0" r="0" b="0"/>
+            <wp:docPr id="3" name="Picture 3" descr="https://i.ytimg.com/vi/Rbp-0Xblsh4/maxresdefault.jpg"/>
+            <wp:cNvGraphicFramePr>
+              <a:graphicFrameLocks xmlns:a="http://schemas.openxmlformats.org/drawingml/2006/main" noChangeAspect="1"/>
+            </wp:cNvGraphicFramePr>
+            <a:graphic xmlns:a="http://schemas.openxmlformats.org/drawingml/2006/main">
+              <a:graphicData uri="http://schemas.openxmlformats.org/drawingml/2006/picture">
+                <pic:pic xmlns:pic="http://schemas.openxmlformats.org/drawingml/2006/picture">
+                  <pic:nvPicPr>
+                    <pic:cNvPr id="0" name="Picture 1" descr="https://i.ytimg.com/vi/Rbp-0Xblsh4/maxresdefault.jpg"/>
+                    <pic:cNvPicPr>
+                      <a:picLocks noChangeAspect="1" noChangeArrowheads="1"/>
+                    </pic:cNvPicPr>
+                  </pic:nvPicPr>
+                  <pic:blipFill>
+                    <a:blip r:embed="rId20" cstate="print">
+                      <a:extLst>
+                        <a:ext uri="{28A0092B-C50C-407E-A947-70E740481C1C}">
+                          <a14:useLocalDpi xmlns:a14="http://schemas.microsoft.com/office/drawing/2010/main" val="0"/>
+                        </a:ext>
+                      </a:extLst>
+                    </a:blip>
+                    <a:srcRect/>
+                    <a:stretch>
+                      <a:fillRect/>
+                    </a:stretch>
+                  </pic:blipFill>
+                  <pic:spPr bwMode="auto">
+                    <a:xfrm>
+                      <a:off x="0" y="0"/>
+                      <a:ext cx="5145566" cy="2894381"/>
+                    </a:xfrm>
+                    <a:prstGeom prst="rect">
+                      <a:avLst/>
+                    </a:prstGeom>
+                    <a:noFill/>
+                    <a:ln>
+                      <a:noFill/>
+                    </a:ln>
+                  </pic:spPr>
+                </pic:pic>
+              </a:graphicData>
+            </a:graphic>
+          </wp:inline>
+        </w:drawing>
+      </w:r>
+    </w:p>
+    <w:p>
+      <w:pPr>
+        <w:pStyle w:val="ListParagraph"/>
+        <w:keepNext/>
+      </w:pPr>
+    </w:p>
+    <w:p>
+      <w:pPr>
+        <w:pStyle w:val="Caption"/>
+      </w:pPr>
+      <w:r>
+        <w:t xml:space="preserve">Fig. </w:t>
+      </w:r>
+      <w:r>
+        <w:fldChar w:fldCharType="begin"/>
+      </w:r>
+      <w:r>
+        <w:instrText xml:space="preserve"> SEQ Figure \* ARABIC </w:instrText>
+      </w:r>
+      <w:r>
+        <w:fldChar w:fldCharType="separate"/>
+      </w:r>
+      <w:r>
+        <w:rPr>
+          <w:noProof/>
+        </w:rPr>
+        <w:t>1</w:t>
+      </w:r>
+      <w:r>
+        <w:rPr>
+          <w:noProof/>
+        </w:rPr>
+        <w:fldChar w:fldCharType="end"/>
+      </w:r>
+      <w:r>
+        <w:t xml:space="preserve"> image sourced from: </w:t>
+      </w:r>
+      <w:hyperlink r:id="rId21" w:history="1">
+        <w:r>
+          <w:rPr>
+            <w:rStyle w:val="Hyperlink"/>
+          </w:rPr>
+          <w:t>https://i.ytimg.com/vi/Rbp-0Xblsh4/maxresdefault.jpg</w:t>
+        </w:r>
+      </w:hyperlink>
+      <w:r>
+        <w:t xml:space="preserve"> </w:t>
+      </w:r>
+    </w:p>
+    <w:p>
+      <w:r>
+        <w:t>Core Loop</w:t>
+      </w:r>
+    </w:p>
+    <w:p>
       <w:bookmarkStart w:id="0" w:name="_GoBack"/>
+      <w:r>
+        <w:rPr>
+          <w:noProof/>
+        </w:rPr>
+        <w:lastRenderedPageBreak/>
+        <w:drawing>
+          <wp:anchor distT="0" distB="0" distL="114300" distR="114300" simplePos="0" relativeHeight="251658240" behindDoc="0" locked="0" layoutInCell="1" allowOverlap="1">
+            <wp:simplePos x="914400" y="4219575"/>
+            <wp:positionH relativeFrom="column">
+              <wp:align>left</wp:align>
+            </wp:positionH>
+            <wp:positionV relativeFrom="paragraph">
+              <wp:align>top</wp:align>
+            </wp:positionV>
+            <wp:extent cx="3600450" cy="1914525"/>
+            <wp:effectExtent l="0" t="0" r="0" b="9525"/>
+            <wp:wrapSquare wrapText="bothSides"/>
+            <wp:docPr id="5" name="Diagram 5"/>
+            <wp:cNvGraphicFramePr/>
+            <a:graphic xmlns:a="http://schemas.openxmlformats.org/drawingml/2006/main">
+              <a:graphicData uri="http://schemas.openxmlformats.org/drawingml/2006/diagram">
+                <dgm:relIds xmlns:dgm="http://schemas.openxmlformats.org/drawingml/2006/diagram" xmlns:r="http://schemas.openxmlformats.org/officeDocument/2006/relationships" r:dm="rId22" r:lo="rId23" r:qs="rId24" r:cs="rId25"/>
+              </a:graphicData>
+            </a:graphic>
+          </wp:anchor>
+        </w:drawing>
+      </w:r>
       <w:bookmarkEnd w:id="0"/>
+    </w:p>
+    <w:p>
+      <w:r>
+        <w:br w:type="textWrapping" w:clear="all"/>
+      </w:r>
     </w:p>
     <w:sectPr>
       <w:pgSz w:w="11906" w:h="16838"/>
@@ -879,7 +1045,7 @@
   <w:abstractNum w:abstractNumId="3" w15:restartNumberingAfterBreak="0">
     <w:nsid w:val="67F91AC6"/>
     <w:multiLevelType w:val="hybridMultilevel"/>
-    <w:tmpl w:val="C2EC9324"/>
+    <w:tmpl w:val="B6D6B244"/>
     <w:lvl w:ilvl="0" w:tplc="08090001">
       <w:start w:val="1"/>
       <w:numFmt w:val="bullet"/>
@@ -1176,7 +1342,7 @@
     <w:lsdException w:name="Table Web 2" w:semiHidden="1" w:unhideWhenUsed="1"/>
     <w:lsdException w:name="Table Web 3" w:semiHidden="1" w:unhideWhenUsed="1"/>
     <w:lsdException w:name="Balloon Text" w:semiHidden="1" w:unhideWhenUsed="1"/>
-    <w:lsdException w:name="Table Grid" w:semiHidden="1" w:uiPriority="59" w:unhideWhenUsed="1"/>
+    <w:lsdException w:name="Table Grid" w:uiPriority="59"/>
     <w:lsdException w:name="Table Theme" w:semiHidden="1" w:unhideWhenUsed="1"/>
     <w:lsdException w:name="Placeholder Text" w:semiHidden="1"/>
     <w:lsdException w:name="No Spacing" w:uiPriority="1" w:qFormat="1"/>
@@ -1494,10 +1660,776 @@
       <w:shd w:val="clear" w:color="auto" w:fill="E6E6E6"/>
     </w:rPr>
   </w:style>
+  <w:style w:type="paragraph" w:styleId="Caption">
+    <w:name w:val="caption"/>
+    <w:basedOn w:val="Normal"/>
+    <w:next w:val="Normal"/>
+    <w:uiPriority w:val="35"/>
+    <w:unhideWhenUsed/>
+    <w:qFormat/>
+    <w:rsid w:val="00326A5A"/>
+    <w:pPr>
+      <w:spacing w:line="240" w:lineRule="auto"/>
+    </w:pPr>
+    <w:rPr>
+      <w:i/>
+      <w:iCs/>
+      <w:color w:val="1F497D" w:themeColor="text2"/>
+      <w:sz w:val="18"/>
+      <w:szCs w:val="18"/>
+    </w:rPr>
+  </w:style>
 </w:styles>
 </file>
 
 <file path=word/diagrams/colors1.xml><?xml version="1.0" encoding="utf-8"?>
+<dgm:colorsDef xmlns:dgm="http://schemas.openxmlformats.org/drawingml/2006/diagram" xmlns:a="http://schemas.openxmlformats.org/drawingml/2006/main" uniqueId="urn:microsoft.com/office/officeart/2005/8/colors/accent1_2">
+  <dgm:title val=""/>
+  <dgm:desc val=""/>
+  <dgm:catLst>
+    <dgm:cat type="accent1" pri="11200"/>
+  </dgm:catLst>
+  <dgm:styleLbl name="node0">
+    <dgm:fillClrLst meth="repeat">
+      <a:schemeClr val="accent1"/>
+    </dgm:fillClrLst>
+    <dgm:linClrLst meth="repeat">
+      <a:schemeClr val="lt1"/>
+    </dgm:linClrLst>
+    <dgm:effectClrLst/>
+    <dgm:txLinClrLst/>
+    <dgm:txFillClrLst/>
+    <dgm:txEffectClrLst/>
+  </dgm:styleLbl>
+  <dgm:styleLbl name="alignNode1">
+    <dgm:fillClrLst meth="repeat">
+      <a:schemeClr val="accent1"/>
+    </dgm:fillClrLst>
+    <dgm:linClrLst meth="repeat">
+      <a:schemeClr val="accent1"/>
+    </dgm:linClrLst>
+    <dgm:effectClrLst/>
+    <dgm:txLinClrLst/>
+    <dgm:txFillClrLst/>
+    <dgm:txEffectClrLst/>
+  </dgm:styleLbl>
+  <dgm:styleLbl name="node1">
+    <dgm:fillClrLst meth="repeat">
+      <a:schemeClr val="accent1"/>
+    </dgm:fillClrLst>
+    <dgm:linClrLst meth="repeat">
+      <a:schemeClr val="lt1"/>
+    </dgm:linClrLst>
+    <dgm:effectClrLst/>
+    <dgm:txLinClrLst/>
+    <dgm:txFillClrLst/>
+    <dgm:txEffectClrLst/>
+  </dgm:styleLbl>
+  <dgm:styleLbl name="lnNode1">
+    <dgm:fillClrLst meth="repeat">
+      <a:schemeClr val="accent1"/>
+    </dgm:fillClrLst>
+    <dgm:linClrLst meth="repeat">
+      <a:schemeClr val="lt1"/>
+    </dgm:linClrLst>
+    <dgm:effectClrLst/>
+    <dgm:txLinClrLst/>
+    <dgm:txFillClrLst/>
+    <dgm:txEffectClrLst/>
+  </dgm:styleLbl>
+  <dgm:styleLbl name="vennNode1">
+    <dgm:fillClrLst meth="repeat">
+      <a:schemeClr val="accent1">
+        <a:alpha val="50000"/>
+      </a:schemeClr>
+    </dgm:fillClrLst>
+    <dgm:linClrLst meth="repeat">
+      <a:schemeClr val="lt1"/>
+    </dgm:linClrLst>
+    <dgm:effectClrLst/>
+    <dgm:txLinClrLst/>
+    <dgm:txFillClrLst/>
+    <dgm:txEffectClrLst/>
+  </dgm:styleLbl>
+  <dgm:styleLbl name="node2">
+    <dgm:fillClrLst meth="repeat">
+      <a:schemeClr val="accent1"/>
+    </dgm:fillClrLst>
+    <dgm:linClrLst meth="repeat">
+      <a:schemeClr val="lt1"/>
+    </dgm:linClrLst>
+    <dgm:effectClrLst/>
+    <dgm:txLinClrLst/>
+    <dgm:txFillClrLst/>
+    <dgm:txEffectClrLst/>
+  </dgm:styleLbl>
+  <dgm:styleLbl name="node3">
+    <dgm:fillClrLst meth="repeat">
+      <a:schemeClr val="accent1"/>
+    </dgm:fillClrLst>
+    <dgm:linClrLst meth="repeat">
+      <a:schemeClr val="lt1"/>
+    </dgm:linClrLst>
+    <dgm:effectClrLst/>
+    <dgm:txLinClrLst/>
+    <dgm:txFillClrLst/>
+    <dgm:txEffectClrLst/>
+  </dgm:styleLbl>
+  <dgm:styleLbl name="node4">
+    <dgm:fillClrLst meth="repeat">
+      <a:schemeClr val="accent1"/>
+    </dgm:fillClrLst>
+    <dgm:linClrLst meth="repeat">
+      <a:schemeClr val="lt1"/>
+    </dgm:linClrLst>
+    <dgm:effectClrLst/>
+    <dgm:txLinClrLst/>
+    <dgm:txFillClrLst/>
+    <dgm:txEffectClrLst/>
+  </dgm:styleLbl>
+  <dgm:styleLbl name="fgImgPlace1">
+    <dgm:fillClrLst meth="repeat">
+      <a:schemeClr val="accent1">
+        <a:tint val="50000"/>
+      </a:schemeClr>
+    </dgm:fillClrLst>
+    <dgm:linClrLst meth="repeat">
+      <a:schemeClr val="lt1"/>
+    </dgm:linClrLst>
+    <dgm:effectClrLst/>
+    <dgm:txLinClrLst/>
+    <dgm:txFillClrLst meth="repeat">
+      <a:schemeClr val="lt1"/>
+    </dgm:txFillClrLst>
+    <dgm:txEffectClrLst/>
+  </dgm:styleLbl>
+  <dgm:styleLbl name="alignImgPlace1">
+    <dgm:fillClrLst meth="repeat">
+      <a:schemeClr val="accent1">
+        <a:tint val="50000"/>
+      </a:schemeClr>
+    </dgm:fillClrLst>
+    <dgm:linClrLst meth="repeat">
+      <a:schemeClr val="lt1"/>
+    </dgm:linClrLst>
+    <dgm:effectClrLst/>
+    <dgm:txLinClrLst/>
+    <dgm:txFillClrLst meth="repeat">
+      <a:schemeClr val="lt1"/>
+    </dgm:txFillClrLst>
+    <dgm:txEffectClrLst/>
+  </dgm:styleLbl>
+  <dgm:styleLbl name="bgImgPlace1">
+    <dgm:fillClrLst meth="repeat">
+      <a:schemeClr val="accent1">
+        <a:tint val="50000"/>
+      </a:schemeClr>
+    </dgm:fillClrLst>
+    <dgm:linClrLst meth="repeat">
+      <a:schemeClr val="lt1"/>
+    </dgm:linClrLst>
+    <dgm:effectClrLst/>
+    <dgm:txLinClrLst/>
+    <dgm:txFillClrLst meth="repeat">
+      <a:schemeClr val="lt1"/>
+    </dgm:txFillClrLst>
+    <dgm:txEffectClrLst/>
+  </dgm:styleLbl>
+  <dgm:styleLbl name="sibTrans2D1">
+    <dgm:fillClrLst meth="repeat">
+      <a:schemeClr val="accent1">
+        <a:tint val="60000"/>
+      </a:schemeClr>
+    </dgm:fillClrLst>
+    <dgm:linClrLst meth="repeat">
+      <a:schemeClr val="accent1">
+        <a:tint val="60000"/>
+      </a:schemeClr>
+    </dgm:linClrLst>
+    <dgm:effectClrLst/>
+    <dgm:txLinClrLst/>
+    <dgm:txFillClrLst/>
+    <dgm:txEffectClrLst/>
+  </dgm:styleLbl>
+  <dgm:styleLbl name="fgSibTrans2D1">
+    <dgm:fillClrLst meth="repeat">
+      <a:schemeClr val="accent1">
+        <a:tint val="60000"/>
+      </a:schemeClr>
+    </dgm:fillClrLst>
+    <dgm:linClrLst meth="repeat">
+      <a:schemeClr val="accent1">
+        <a:tint val="60000"/>
+      </a:schemeClr>
+    </dgm:linClrLst>
+    <dgm:effectClrLst/>
+    <dgm:txLinClrLst/>
+    <dgm:txFillClrLst/>
+    <dgm:txEffectClrLst/>
+  </dgm:styleLbl>
+  <dgm:styleLbl name="bgSibTrans2D1">
+    <dgm:fillClrLst meth="repeat">
+      <a:schemeClr val="accent1">
+        <a:tint val="60000"/>
+      </a:schemeClr>
+    </dgm:fillClrLst>
+    <dgm:linClrLst meth="repeat">
+      <a:schemeClr val="accent1">
+        <a:tint val="60000"/>
+      </a:schemeClr>
+    </dgm:linClrLst>
+    <dgm:effectClrLst/>
+    <dgm:txLinClrLst/>
+    <dgm:txFillClrLst/>
+    <dgm:txEffectClrLst/>
+  </dgm:styleLbl>
+  <dgm:styleLbl name="sibTrans1D1">
+    <dgm:fillClrLst meth="repeat">
+      <a:schemeClr val="accent1"/>
+    </dgm:fillClrLst>
+    <dgm:linClrLst meth="repeat">
+      <a:schemeClr val="accent1"/>
+    </dgm:linClrLst>
+    <dgm:effectClrLst/>
+    <dgm:txLinClrLst/>
+    <dgm:txFillClrLst meth="repeat">
+      <a:schemeClr val="tx1"/>
+    </dgm:txFillClrLst>
+    <dgm:txEffectClrLst/>
+  </dgm:styleLbl>
+  <dgm:styleLbl name="callout">
+    <dgm:fillClrLst meth="repeat">
+      <a:schemeClr val="accent1"/>
+    </dgm:fillClrLst>
+    <dgm:linClrLst meth="repeat">
+      <a:schemeClr val="accent1">
+        <a:tint val="50000"/>
+      </a:schemeClr>
+    </dgm:linClrLst>
+    <dgm:effectClrLst/>
+    <dgm:txLinClrLst/>
+    <dgm:txFillClrLst meth="repeat">
+      <a:schemeClr val="tx1"/>
+    </dgm:txFillClrLst>
+    <dgm:txEffectClrLst/>
+  </dgm:styleLbl>
+  <dgm:styleLbl name="asst0">
+    <dgm:fillClrLst meth="repeat">
+      <a:schemeClr val="accent1"/>
+    </dgm:fillClrLst>
+    <dgm:linClrLst meth="repeat">
+      <a:schemeClr val="lt1"/>
+    </dgm:linClrLst>
+    <dgm:effectClrLst/>
+    <dgm:txLinClrLst/>
+    <dgm:txFillClrLst/>
+    <dgm:txEffectClrLst/>
+  </dgm:styleLbl>
+  <dgm:styleLbl name="asst1">
+    <dgm:fillClrLst meth="repeat">
+      <a:schemeClr val="accent1"/>
+    </dgm:fillClrLst>
+    <dgm:linClrLst meth="repeat">
+      <a:schemeClr val="lt1"/>
+    </dgm:linClrLst>
+    <dgm:effectClrLst/>
+    <dgm:txLinClrLst/>
+    <dgm:txFillClrLst/>
+    <dgm:txEffectClrLst/>
+  </dgm:styleLbl>
+  <dgm:styleLbl name="asst2">
+    <dgm:fillClrLst meth="repeat">
+      <a:schemeClr val="accent1"/>
+    </dgm:fillClrLst>
+    <dgm:linClrLst meth="repeat">
+      <a:schemeClr val="lt1"/>
+    </dgm:linClrLst>
+    <dgm:effectClrLst/>
+    <dgm:txLinClrLst/>
+    <dgm:txFillClrLst/>
+    <dgm:txEffectClrLst/>
+  </dgm:styleLbl>
+  <dgm:styleLbl name="asst3">
+    <dgm:fillClrLst meth="repeat">
+      <a:schemeClr val="accent1"/>
+    </dgm:fillClrLst>
+    <dgm:linClrLst meth="repeat">
+      <a:schemeClr val="lt1"/>
+    </dgm:linClrLst>
+    <dgm:effectClrLst/>
+    <dgm:txLinClrLst/>
+    <dgm:txFillClrLst/>
+    <dgm:txEffectClrLst/>
+  </dgm:styleLbl>
+  <dgm:styleLbl name="asst4">
+    <dgm:fillClrLst meth="repeat">
+      <a:schemeClr val="accent1"/>
+    </dgm:fillClrLst>
+    <dgm:linClrLst meth="repeat">
+      <a:schemeClr val="lt1"/>
+    </dgm:linClrLst>
+    <dgm:effectClrLst/>
+    <dgm:txLinClrLst/>
+    <dgm:txFillClrLst/>
+    <dgm:txEffectClrLst/>
+  </dgm:styleLbl>
+  <dgm:styleLbl name="parChTrans2D1">
+    <dgm:fillClrLst meth="repeat">
+      <a:schemeClr val="accent1">
+        <a:tint val="60000"/>
+      </a:schemeClr>
+    </dgm:fillClrLst>
+    <dgm:linClrLst meth="repeat">
+      <a:schemeClr val="accent1">
+        <a:tint val="60000"/>
+      </a:schemeClr>
+    </dgm:linClrLst>
+    <dgm:effectClrLst/>
+    <dgm:txLinClrLst/>
+    <dgm:txFillClrLst meth="repeat">
+      <a:schemeClr val="lt1"/>
+    </dgm:txFillClrLst>
+    <dgm:txEffectClrLst/>
+  </dgm:styleLbl>
+  <dgm:styleLbl name="parChTrans2D2">
+    <dgm:fillClrLst meth="repeat">
+      <a:schemeClr val="accent1"/>
+    </dgm:fillClrLst>
+    <dgm:linClrLst meth="repeat">
+      <a:schemeClr val="accent1"/>
+    </dgm:linClrLst>
+    <dgm:effectClrLst/>
+    <dgm:txLinClrLst/>
+    <dgm:txFillClrLst meth="repeat">
+      <a:schemeClr val="lt1"/>
+    </dgm:txFillClrLst>
+    <dgm:txEffectClrLst/>
+  </dgm:styleLbl>
+  <dgm:styleLbl name="parChTrans2D3">
+    <dgm:fillClrLst meth="repeat">
+      <a:schemeClr val="accent1"/>
+    </dgm:fillClrLst>
+    <dgm:linClrLst meth="repeat">
+      <a:schemeClr val="accent1"/>
+    </dgm:linClrLst>
+    <dgm:effectClrLst/>
+    <dgm:txLinClrLst/>
+    <dgm:txFillClrLst meth="repeat">
+      <a:schemeClr val="lt1"/>
+    </dgm:txFillClrLst>
+    <dgm:txEffectClrLst/>
+  </dgm:styleLbl>
+  <dgm:styleLbl name="parChTrans2D4">
+    <dgm:fillClrLst meth="repeat">
+      <a:schemeClr val="accent1"/>
+    </dgm:fillClrLst>
+    <dgm:linClrLst meth="repeat">
+      <a:schemeClr val="accent1"/>
+    </dgm:linClrLst>
+    <dgm:effectClrLst/>
+    <dgm:txLinClrLst/>
+    <dgm:txFillClrLst meth="repeat">
+      <a:schemeClr val="lt1"/>
+    </dgm:txFillClrLst>
+    <dgm:txEffectClrLst/>
+  </dgm:styleLbl>
+  <dgm:styleLbl name="parChTrans1D1">
+    <dgm:fillClrLst meth="repeat">
+      <a:schemeClr val="accent1"/>
+    </dgm:fillClrLst>
+    <dgm:linClrLst meth="repeat">
+      <a:schemeClr val="accent1">
+        <a:shade val="60000"/>
+      </a:schemeClr>
+    </dgm:linClrLst>
+    <dgm:effectClrLst/>
+    <dgm:txLinClrLst/>
+    <dgm:txFillClrLst meth="repeat">
+      <a:schemeClr val="tx1"/>
+    </dgm:txFillClrLst>
+    <dgm:txEffectClrLst/>
+  </dgm:styleLbl>
+  <dgm:styleLbl name="parChTrans1D2">
+    <dgm:fillClrLst meth="repeat">
+      <a:schemeClr val="accent1"/>
+    </dgm:fillClrLst>
+    <dgm:linClrLst meth="repeat">
+      <a:schemeClr val="accent1">
+        <a:shade val="60000"/>
+      </a:schemeClr>
+    </dgm:linClrLst>
+    <dgm:effectClrLst/>
+    <dgm:txLinClrLst/>
+    <dgm:txFillClrLst meth="repeat">
+      <a:schemeClr val="tx1"/>
+    </dgm:txFillClrLst>
+    <dgm:txEffectClrLst/>
+  </dgm:styleLbl>
+  <dgm:styleLbl name="parChTrans1D3">
+    <dgm:fillClrLst meth="repeat">
+      <a:schemeClr val="accent1"/>
+    </dgm:fillClrLst>
+    <dgm:linClrLst meth="repeat">
+      <a:schemeClr val="accent1">
+        <a:shade val="80000"/>
+      </a:schemeClr>
+    </dgm:linClrLst>
+    <dgm:effectClrLst/>
+    <dgm:txLinClrLst/>
+    <dgm:txFillClrLst meth="repeat">
+      <a:schemeClr val="tx1"/>
+    </dgm:txFillClrLst>
+    <dgm:txEffectClrLst/>
+  </dgm:styleLbl>
+  <dgm:styleLbl name="parChTrans1D4">
+    <dgm:fillClrLst meth="repeat">
+      <a:schemeClr val="accent1"/>
+    </dgm:fillClrLst>
+    <dgm:linClrLst meth="repeat">
+      <a:schemeClr val="accent1">
+        <a:shade val="80000"/>
+      </a:schemeClr>
+    </dgm:linClrLst>
+    <dgm:effectClrLst/>
+    <dgm:txLinClrLst/>
+    <dgm:txFillClrLst meth="repeat">
+      <a:schemeClr val="tx1"/>
+    </dgm:txFillClrLst>
+    <dgm:txEffectClrLst/>
+  </dgm:styleLbl>
+  <dgm:styleLbl name="fgAcc1">
+    <dgm:fillClrLst meth="repeat">
+      <a:schemeClr val="lt1">
+        <a:alpha val="90000"/>
+      </a:schemeClr>
+    </dgm:fillClrLst>
+    <dgm:linClrLst meth="repeat">
+      <a:schemeClr val="accent1"/>
+    </dgm:linClrLst>
+    <dgm:effectClrLst/>
+    <dgm:txLinClrLst/>
+    <dgm:txFillClrLst meth="repeat">
+      <a:schemeClr val="dk1"/>
+    </dgm:txFillClrLst>
+    <dgm:txEffectClrLst/>
+  </dgm:styleLbl>
+  <dgm:styleLbl name="conFgAcc1">
+    <dgm:fillClrLst meth="repeat">
+      <a:schemeClr val="lt1">
+        <a:alpha val="90000"/>
+      </a:schemeClr>
+    </dgm:fillClrLst>
+    <dgm:linClrLst meth="repeat">
+      <a:schemeClr val="accent1"/>
+    </dgm:linClrLst>
+    <dgm:effectClrLst/>
+    <dgm:txLinClrLst/>
+    <dgm:txFillClrLst meth="repeat">
+      <a:schemeClr val="dk1"/>
+    </dgm:txFillClrLst>
+    <dgm:txEffectClrLst/>
+  </dgm:styleLbl>
+  <dgm:styleLbl name="alignAcc1">
+    <dgm:fillClrLst meth="repeat">
+      <a:schemeClr val="lt1">
+        <a:alpha val="90000"/>
+      </a:schemeClr>
+    </dgm:fillClrLst>
+    <dgm:linClrLst meth="repeat">
+      <a:schemeClr val="accent1"/>
+    </dgm:linClrLst>
+    <dgm:effectClrLst/>
+    <dgm:txLinClrLst/>
+    <dgm:txFillClrLst meth="repeat">
+      <a:schemeClr val="dk1"/>
+    </dgm:txFillClrLst>
+    <dgm:txEffectClrLst/>
+  </dgm:styleLbl>
+  <dgm:styleLbl name="trAlignAcc1">
+    <dgm:fillClrLst meth="repeat">
+      <a:schemeClr val="lt1">
+        <a:alpha val="40000"/>
+      </a:schemeClr>
+    </dgm:fillClrLst>
+    <dgm:linClrLst meth="repeat">
+      <a:schemeClr val="accent1"/>
+    </dgm:linClrLst>
+    <dgm:effectClrLst/>
+    <dgm:txLinClrLst/>
+    <dgm:txFillClrLst meth="repeat">
+      <a:schemeClr val="dk1"/>
+    </dgm:txFillClrLst>
+    <dgm:txEffectClrLst/>
+  </dgm:styleLbl>
+  <dgm:styleLbl name="bgAcc1">
+    <dgm:fillClrLst meth="repeat">
+      <a:schemeClr val="lt1">
+        <a:alpha val="90000"/>
+      </a:schemeClr>
+    </dgm:fillClrLst>
+    <dgm:linClrLst meth="repeat">
+      <a:schemeClr val="accent1"/>
+    </dgm:linClrLst>
+    <dgm:effectClrLst/>
+    <dgm:txLinClrLst/>
+    <dgm:txFillClrLst meth="repeat">
+      <a:schemeClr val="dk1"/>
+    </dgm:txFillClrLst>
+    <dgm:txEffectClrLst/>
+  </dgm:styleLbl>
+  <dgm:styleLbl name="solidFgAcc1">
+    <dgm:fillClrLst meth="repeat">
+      <a:schemeClr val="lt1"/>
+    </dgm:fillClrLst>
+    <dgm:linClrLst meth="repeat">
+      <a:schemeClr val="accent1"/>
+    </dgm:linClrLst>
+    <dgm:effectClrLst/>
+    <dgm:txLinClrLst/>
+    <dgm:txFillClrLst meth="repeat">
+      <a:schemeClr val="dk1"/>
+    </dgm:txFillClrLst>
+    <dgm:txEffectClrLst/>
+  </dgm:styleLbl>
+  <dgm:styleLbl name="solidAlignAcc1">
+    <dgm:fillClrLst meth="repeat">
+      <a:schemeClr val="lt1"/>
+    </dgm:fillClrLst>
+    <dgm:linClrLst meth="repeat">
+      <a:schemeClr val="accent1"/>
+    </dgm:linClrLst>
+    <dgm:effectClrLst/>
+    <dgm:txLinClrLst/>
+    <dgm:txFillClrLst meth="repeat">
+      <a:schemeClr val="dk1"/>
+    </dgm:txFillClrLst>
+    <dgm:txEffectClrLst/>
+  </dgm:styleLbl>
+  <dgm:styleLbl name="solidBgAcc1">
+    <dgm:fillClrLst meth="repeat">
+      <a:schemeClr val="lt1"/>
+    </dgm:fillClrLst>
+    <dgm:linClrLst meth="repeat">
+      <a:schemeClr val="accent1"/>
+    </dgm:linClrLst>
+    <dgm:effectClrLst/>
+    <dgm:txLinClrLst/>
+    <dgm:txFillClrLst meth="repeat">
+      <a:schemeClr val="dk1"/>
+    </dgm:txFillClrLst>
+    <dgm:txEffectClrLst/>
+  </dgm:styleLbl>
+  <dgm:styleLbl name="fgAccFollowNode1">
+    <dgm:fillClrLst meth="repeat">
+      <a:schemeClr val="accent1">
+        <a:alpha val="90000"/>
+        <a:tint val="40000"/>
+      </a:schemeClr>
+    </dgm:fillClrLst>
+    <dgm:linClrLst meth="repeat">
+      <a:schemeClr val="accent1">
+        <a:alpha val="90000"/>
+        <a:tint val="40000"/>
+      </a:schemeClr>
+    </dgm:linClrLst>
+    <dgm:effectClrLst/>
+    <dgm:txLinClrLst/>
+    <dgm:txFillClrLst meth="repeat">
+      <a:schemeClr val="dk1"/>
+    </dgm:txFillClrLst>
+    <dgm:txEffectClrLst/>
+  </dgm:styleLbl>
+  <dgm:styleLbl name="alignAccFollowNode1">
+    <dgm:fillClrLst meth="repeat">
+      <a:schemeClr val="accent1">
+        <a:alpha val="90000"/>
+        <a:tint val="40000"/>
+      </a:schemeClr>
+    </dgm:fillClrLst>
+    <dgm:linClrLst meth="repeat">
+      <a:schemeClr val="accent1">
+        <a:alpha val="90000"/>
+        <a:tint val="40000"/>
+      </a:schemeClr>
+    </dgm:linClrLst>
+    <dgm:effectClrLst/>
+    <dgm:txLinClrLst/>
+    <dgm:txFillClrLst meth="repeat">
+      <a:schemeClr val="dk1"/>
+    </dgm:txFillClrLst>
+    <dgm:txEffectClrLst/>
+  </dgm:styleLbl>
+  <dgm:styleLbl name="bgAccFollowNode1">
+    <dgm:fillClrLst meth="repeat">
+      <a:schemeClr val="accent1">
+        <a:alpha val="90000"/>
+        <a:tint val="40000"/>
+      </a:schemeClr>
+    </dgm:fillClrLst>
+    <dgm:linClrLst meth="repeat">
+      <a:schemeClr val="accent1">
+        <a:alpha val="90000"/>
+        <a:tint val="40000"/>
+      </a:schemeClr>
+    </dgm:linClrLst>
+    <dgm:effectClrLst/>
+    <dgm:txLinClrLst/>
+    <dgm:txFillClrLst meth="repeat">
+      <a:schemeClr val="dk1"/>
+    </dgm:txFillClrLst>
+    <dgm:txEffectClrLst/>
+  </dgm:styleLbl>
+  <dgm:styleLbl name="fgAcc0">
+    <dgm:fillClrLst meth="repeat">
+      <a:schemeClr val="lt1">
+        <a:alpha val="90000"/>
+      </a:schemeClr>
+    </dgm:fillClrLst>
+    <dgm:linClrLst meth="repeat">
+      <a:schemeClr val="accent1"/>
+    </dgm:linClrLst>
+    <dgm:effectClrLst/>
+    <dgm:txLinClrLst/>
+    <dgm:txFillClrLst meth="repeat">
+      <a:schemeClr val="dk1"/>
+    </dgm:txFillClrLst>
+    <dgm:txEffectClrLst/>
+  </dgm:styleLbl>
+  <dgm:styleLbl name="fgAcc2">
+    <dgm:fillClrLst meth="repeat">
+      <a:schemeClr val="lt1">
+        <a:alpha val="90000"/>
+      </a:schemeClr>
+    </dgm:fillClrLst>
+    <dgm:linClrLst meth="repeat">
+      <a:schemeClr val="accent1"/>
+    </dgm:linClrLst>
+    <dgm:effectClrLst/>
+    <dgm:txLinClrLst/>
+    <dgm:txFillClrLst meth="repeat">
+      <a:schemeClr val="dk1"/>
+    </dgm:txFillClrLst>
+    <dgm:txEffectClrLst/>
+  </dgm:styleLbl>
+  <dgm:styleLbl name="fgAcc3">
+    <dgm:fillClrLst meth="repeat">
+      <a:schemeClr val="lt1">
+        <a:alpha val="90000"/>
+      </a:schemeClr>
+    </dgm:fillClrLst>
+    <dgm:linClrLst meth="repeat">
+      <a:schemeClr val="accent1"/>
+    </dgm:linClrLst>
+    <dgm:effectClrLst/>
+    <dgm:txLinClrLst/>
+    <dgm:txFillClrLst meth="repeat">
+      <a:schemeClr val="dk1"/>
+    </dgm:txFillClrLst>
+    <dgm:txEffectClrLst/>
+  </dgm:styleLbl>
+  <dgm:styleLbl name="fgAcc4">
+    <dgm:fillClrLst meth="repeat">
+      <a:schemeClr val="lt1">
+        <a:alpha val="90000"/>
+      </a:schemeClr>
+    </dgm:fillClrLst>
+    <dgm:linClrLst meth="repeat">
+      <a:schemeClr val="accent1"/>
+    </dgm:linClrLst>
+    <dgm:effectClrLst/>
+    <dgm:txLinClrLst/>
+    <dgm:txFillClrLst meth="repeat">
+      <a:schemeClr val="dk1"/>
+    </dgm:txFillClrLst>
+    <dgm:txEffectClrLst/>
+  </dgm:styleLbl>
+  <dgm:styleLbl name="bgShp">
+    <dgm:fillClrLst meth="repeat">
+      <a:schemeClr val="accent1">
+        <a:tint val="40000"/>
+      </a:schemeClr>
+    </dgm:fillClrLst>
+    <dgm:linClrLst meth="repeat">
+      <a:schemeClr val="accent1"/>
+    </dgm:linClrLst>
+    <dgm:effectClrLst/>
+    <dgm:txLinClrLst/>
+    <dgm:txFillClrLst meth="repeat">
+      <a:schemeClr val="dk1"/>
+    </dgm:txFillClrLst>
+    <dgm:txEffectClrLst/>
+  </dgm:styleLbl>
+  <dgm:styleLbl name="dkBgShp">
+    <dgm:fillClrLst meth="repeat">
+      <a:schemeClr val="accent1">
+        <a:shade val="80000"/>
+      </a:schemeClr>
+    </dgm:fillClrLst>
+    <dgm:linClrLst meth="repeat">
+      <a:schemeClr val="accent1"/>
+    </dgm:linClrLst>
+    <dgm:effectClrLst/>
+    <dgm:txLinClrLst/>
+    <dgm:txFillClrLst meth="repeat">
+      <a:schemeClr val="lt1"/>
+    </dgm:txFillClrLst>
+    <dgm:txEffectClrLst/>
+  </dgm:styleLbl>
+  <dgm:styleLbl name="trBgShp">
+    <dgm:fillClrLst meth="repeat">
+      <a:schemeClr val="accent1">
+        <a:tint val="50000"/>
+        <a:alpha val="40000"/>
+      </a:schemeClr>
+    </dgm:fillClrLst>
+    <dgm:linClrLst meth="repeat">
+      <a:schemeClr val="accent1"/>
+    </dgm:linClrLst>
+    <dgm:effectClrLst/>
+    <dgm:txLinClrLst/>
+    <dgm:txFillClrLst meth="repeat">
+      <a:schemeClr val="lt1"/>
+    </dgm:txFillClrLst>
+    <dgm:txEffectClrLst/>
+  </dgm:styleLbl>
+  <dgm:styleLbl name="fgShp">
+    <dgm:fillClrLst meth="repeat">
+      <a:schemeClr val="accent1">
+        <a:tint val="60000"/>
+      </a:schemeClr>
+    </dgm:fillClrLst>
+    <dgm:linClrLst meth="repeat">
+      <a:schemeClr val="lt1"/>
+    </dgm:linClrLst>
+    <dgm:effectClrLst/>
+    <dgm:txLinClrLst/>
+    <dgm:txFillClrLst meth="repeat">
+      <a:schemeClr val="dk1"/>
+    </dgm:txFillClrLst>
+    <dgm:txEffectClrLst/>
+  </dgm:styleLbl>
+  <dgm:styleLbl name="revTx">
+    <dgm:fillClrLst meth="repeat">
+      <a:schemeClr val="lt1">
+        <a:alpha val="0"/>
+      </a:schemeClr>
+    </dgm:fillClrLst>
+    <dgm:linClrLst meth="repeat">
+      <a:schemeClr val="dk1">
+        <a:alpha val="0"/>
+      </a:schemeClr>
+    </dgm:linClrLst>
+    <dgm:effectClrLst/>
+    <dgm:txLinClrLst/>
+    <dgm:txFillClrLst meth="repeat">
+      <a:schemeClr val="tx1"/>
+    </dgm:txFillClrLst>
+    <dgm:txEffectClrLst/>
+  </dgm:styleLbl>
+</dgm:colorsDef>
+</file>
+
+<file path=word/diagrams/colors2.xml><?xml version="1.0" encoding="utf-8"?>
 <dgm:colorsDef xmlns:dgm="http://schemas.openxmlformats.org/drawingml/2006/diagram" xmlns:a="http://schemas.openxmlformats.org/drawingml/2006/main" uniqueId="urn:microsoft.com/office/officeart/2005/8/colors/accent1_2">
   <dgm:title val=""/>
   <dgm:desc val=""/>
@@ -2453,6 +3385,220 @@
   <dgm:extLst>
     <a:ext uri="http://schemas.microsoft.com/office/drawing/2008/diagram">
       <dsp:dataModelExt xmlns:dsp="http://schemas.microsoft.com/office/drawing/2008/diagram" relId="rId9" minVer="http://schemas.openxmlformats.org/drawingml/2006/diagram"/>
+    </a:ext>
+  </dgm:extLst>
+</dgm:dataModel>
+</file>
+
+<file path=word/diagrams/data2.xml><?xml version="1.0" encoding="utf-8"?>
+<dgm:dataModel xmlns:dgm="http://schemas.openxmlformats.org/drawingml/2006/diagram" xmlns:a="http://schemas.openxmlformats.org/drawingml/2006/main">
+  <dgm:ptLst>
+    <dgm:pt modelId="{21BD6F79-89AD-422F-AC8A-9F9AD667671F}" type="doc">
+      <dgm:prSet loTypeId="urn:microsoft.com/office/officeart/2005/8/layout/cycle2" loCatId="cycle" qsTypeId="urn:microsoft.com/office/officeart/2005/8/quickstyle/simple1" qsCatId="simple" csTypeId="urn:microsoft.com/office/officeart/2005/8/colors/accent1_2" csCatId="accent1" phldr="1"/>
+      <dgm:spPr/>
+      <dgm:t>
+        <a:bodyPr/>
+        <a:lstStyle/>
+        <a:p>
+          <a:endParaRPr lang="en-US"/>
+        </a:p>
+      </dgm:t>
+    </dgm:pt>
+    <dgm:pt modelId="{C0285DA0-8697-4892-83FA-2944303D76E1}">
+      <dgm:prSet phldrT="[Text]"/>
+      <dgm:spPr/>
+      <dgm:t>
+        <a:bodyPr/>
+        <a:lstStyle/>
+        <a:p>
+          <a:r>
+            <a:rPr lang="en-US"/>
+            <a:t>Pick option</a:t>
+          </a:r>
+        </a:p>
+      </dgm:t>
+    </dgm:pt>
+    <dgm:pt modelId="{323FF31D-6102-49A7-94B2-05E59AA0FEAD}" type="parTrans" cxnId="{E02936B1-A027-464A-BBB2-9D0B4E297C94}">
+      <dgm:prSet/>
+      <dgm:spPr/>
+      <dgm:t>
+        <a:bodyPr/>
+        <a:lstStyle/>
+        <a:p>
+          <a:endParaRPr lang="en-US"/>
+        </a:p>
+      </dgm:t>
+    </dgm:pt>
+    <dgm:pt modelId="{8748872E-A8BE-4845-97E2-1294B9A39F08}" type="sibTrans" cxnId="{E02936B1-A027-464A-BBB2-9D0B4E297C94}">
+      <dgm:prSet/>
+      <dgm:spPr/>
+      <dgm:t>
+        <a:bodyPr/>
+        <a:lstStyle/>
+        <a:p>
+          <a:endParaRPr lang="en-US"/>
+        </a:p>
+      </dgm:t>
+    </dgm:pt>
+    <dgm:pt modelId="{A1CFE8B3-EDD2-4288-B62A-B67F1AE5BA2A}">
+      <dgm:prSet phldrT="[Text]"/>
+      <dgm:spPr/>
+      <dgm:t>
+        <a:bodyPr/>
+        <a:lstStyle/>
+        <a:p>
+          <a:r>
+            <a:rPr lang="en-US"/>
+            <a:t>Compare to enemy</a:t>
+          </a:r>
+        </a:p>
+      </dgm:t>
+    </dgm:pt>
+    <dgm:pt modelId="{AC6F7E9E-0DE5-49DA-88FF-5C43691F2E96}" type="parTrans" cxnId="{D31318E8-FFD9-46A0-A6F1-CC6A90FD6695}">
+      <dgm:prSet/>
+      <dgm:spPr/>
+      <dgm:t>
+        <a:bodyPr/>
+        <a:lstStyle/>
+        <a:p>
+          <a:endParaRPr lang="en-US"/>
+        </a:p>
+      </dgm:t>
+    </dgm:pt>
+    <dgm:pt modelId="{540BCBB4-D9E7-44EE-AA76-D538F5C49C2A}" type="sibTrans" cxnId="{D31318E8-FFD9-46A0-A6F1-CC6A90FD6695}">
+      <dgm:prSet/>
+      <dgm:spPr/>
+      <dgm:t>
+        <a:bodyPr/>
+        <a:lstStyle/>
+        <a:p>
+          <a:endParaRPr lang="en-US"/>
+        </a:p>
+      </dgm:t>
+    </dgm:pt>
+    <dgm:pt modelId="{47686EEB-1A4F-4CF2-AD71-52FC25D3C05F}">
+      <dgm:prSet phldrT="[Text]"/>
+      <dgm:spPr/>
+      <dgm:t>
+        <a:bodyPr/>
+        <a:lstStyle/>
+        <a:p>
+          <a:r>
+            <a:rPr lang="en-US"/>
+            <a:t>Do or Take damage</a:t>
+          </a:r>
+        </a:p>
+      </dgm:t>
+    </dgm:pt>
+    <dgm:pt modelId="{A89D59F6-8221-43D0-9442-C384DFF66747}" type="parTrans" cxnId="{17CB9D85-480E-4B20-A724-16830170D750}">
+      <dgm:prSet/>
+      <dgm:spPr/>
+      <dgm:t>
+        <a:bodyPr/>
+        <a:lstStyle/>
+        <a:p>
+          <a:endParaRPr lang="en-US"/>
+        </a:p>
+      </dgm:t>
+    </dgm:pt>
+    <dgm:pt modelId="{4034C1BE-45DB-457C-851D-85FD80025FE4}" type="sibTrans" cxnId="{17CB9D85-480E-4B20-A724-16830170D750}">
+      <dgm:prSet/>
+      <dgm:spPr/>
+      <dgm:t>
+        <a:bodyPr/>
+        <a:lstStyle/>
+        <a:p>
+          <a:endParaRPr lang="en-US"/>
+        </a:p>
+      </dgm:t>
+    </dgm:pt>
+    <dgm:pt modelId="{429C70DB-0B1E-4C71-9B2A-819617751C57}" type="pres">
+      <dgm:prSet presAssocID="{21BD6F79-89AD-422F-AC8A-9F9AD667671F}" presName="cycle" presStyleCnt="0">
+        <dgm:presLayoutVars>
+          <dgm:dir/>
+          <dgm:resizeHandles val="exact"/>
+        </dgm:presLayoutVars>
+      </dgm:prSet>
+      <dgm:spPr/>
+    </dgm:pt>
+    <dgm:pt modelId="{603D2AD4-7CF0-4B04-95E2-DB00AAA67A54}" type="pres">
+      <dgm:prSet presAssocID="{C0285DA0-8697-4892-83FA-2944303D76E1}" presName="node" presStyleLbl="node1" presStyleIdx="0" presStyleCnt="3">
+        <dgm:presLayoutVars>
+          <dgm:bulletEnabled val="1"/>
+        </dgm:presLayoutVars>
+      </dgm:prSet>
+      <dgm:spPr/>
+    </dgm:pt>
+    <dgm:pt modelId="{8ACDC01F-DFAF-46E3-88F0-BA8C2A381E11}" type="pres">
+      <dgm:prSet presAssocID="{8748872E-A8BE-4845-97E2-1294B9A39F08}" presName="sibTrans" presStyleLbl="sibTrans2D1" presStyleIdx="0" presStyleCnt="3"/>
+      <dgm:spPr/>
+    </dgm:pt>
+    <dgm:pt modelId="{93EA7D6C-9B55-4CE4-80CA-2DC1537567C0}" type="pres">
+      <dgm:prSet presAssocID="{8748872E-A8BE-4845-97E2-1294B9A39F08}" presName="connectorText" presStyleLbl="sibTrans2D1" presStyleIdx="0" presStyleCnt="3"/>
+      <dgm:spPr/>
+    </dgm:pt>
+    <dgm:pt modelId="{82E7002C-F423-4C37-9876-93880F778696}" type="pres">
+      <dgm:prSet presAssocID="{A1CFE8B3-EDD2-4288-B62A-B67F1AE5BA2A}" presName="node" presStyleLbl="node1" presStyleIdx="1" presStyleCnt="3">
+        <dgm:presLayoutVars>
+          <dgm:bulletEnabled val="1"/>
+        </dgm:presLayoutVars>
+      </dgm:prSet>
+      <dgm:spPr/>
+    </dgm:pt>
+    <dgm:pt modelId="{625D15B6-B47A-44FF-A751-FCD78B9F2FF2}" type="pres">
+      <dgm:prSet presAssocID="{540BCBB4-D9E7-44EE-AA76-D538F5C49C2A}" presName="sibTrans" presStyleLbl="sibTrans2D1" presStyleIdx="1" presStyleCnt="3"/>
+      <dgm:spPr/>
+    </dgm:pt>
+    <dgm:pt modelId="{2D04250A-27B4-44B4-B108-E3569BA27FC4}" type="pres">
+      <dgm:prSet presAssocID="{540BCBB4-D9E7-44EE-AA76-D538F5C49C2A}" presName="connectorText" presStyleLbl="sibTrans2D1" presStyleIdx="1" presStyleCnt="3"/>
+      <dgm:spPr/>
+    </dgm:pt>
+    <dgm:pt modelId="{73F923EB-74BD-4793-8547-E5A55ECB9666}" type="pres">
+      <dgm:prSet presAssocID="{47686EEB-1A4F-4CF2-AD71-52FC25D3C05F}" presName="node" presStyleLbl="node1" presStyleIdx="2" presStyleCnt="3">
+        <dgm:presLayoutVars>
+          <dgm:bulletEnabled val="1"/>
+        </dgm:presLayoutVars>
+      </dgm:prSet>
+      <dgm:spPr/>
+    </dgm:pt>
+    <dgm:pt modelId="{14267AF7-8C4C-4488-A42F-31EFBBF6ACDC}" type="pres">
+      <dgm:prSet presAssocID="{4034C1BE-45DB-457C-851D-85FD80025FE4}" presName="sibTrans" presStyleLbl="sibTrans2D1" presStyleIdx="2" presStyleCnt="3"/>
+      <dgm:spPr/>
+    </dgm:pt>
+    <dgm:pt modelId="{6D46F84C-71B6-47B8-9110-A70914F911DA}" type="pres">
+      <dgm:prSet presAssocID="{4034C1BE-45DB-457C-851D-85FD80025FE4}" presName="connectorText" presStyleLbl="sibTrans2D1" presStyleIdx="2" presStyleCnt="3"/>
+      <dgm:spPr/>
+    </dgm:pt>
+  </dgm:ptLst>
+  <dgm:cxnLst>
+    <dgm:cxn modelId="{94ADE230-D5E7-46BB-B5B0-BCD2E9BC9843}" type="presOf" srcId="{4034C1BE-45DB-457C-851D-85FD80025FE4}" destId="{6D46F84C-71B6-47B8-9110-A70914F911DA}" srcOrd="1" destOrd="0" presId="urn:microsoft.com/office/officeart/2005/8/layout/cycle2"/>
+    <dgm:cxn modelId="{A35C5532-E6F5-4787-9E1C-44214761E7F8}" type="presOf" srcId="{8748872E-A8BE-4845-97E2-1294B9A39F08}" destId="{93EA7D6C-9B55-4CE4-80CA-2DC1537567C0}" srcOrd="1" destOrd="0" presId="urn:microsoft.com/office/officeart/2005/8/layout/cycle2"/>
+    <dgm:cxn modelId="{60837840-EA57-4AA5-8D74-7607B1C2AE4E}" type="presOf" srcId="{4034C1BE-45DB-457C-851D-85FD80025FE4}" destId="{14267AF7-8C4C-4488-A42F-31EFBBF6ACDC}" srcOrd="0" destOrd="0" presId="urn:microsoft.com/office/officeart/2005/8/layout/cycle2"/>
+    <dgm:cxn modelId="{5E056459-DB84-4A88-8B4A-B52EAEB1B5A0}" type="presOf" srcId="{540BCBB4-D9E7-44EE-AA76-D538F5C49C2A}" destId="{625D15B6-B47A-44FF-A751-FCD78B9F2FF2}" srcOrd="0" destOrd="0" presId="urn:microsoft.com/office/officeart/2005/8/layout/cycle2"/>
+    <dgm:cxn modelId="{7FDDA184-2C04-45FB-9844-9CBE6FA5A018}" type="presOf" srcId="{21BD6F79-89AD-422F-AC8A-9F9AD667671F}" destId="{429C70DB-0B1E-4C71-9B2A-819617751C57}" srcOrd="0" destOrd="0" presId="urn:microsoft.com/office/officeart/2005/8/layout/cycle2"/>
+    <dgm:cxn modelId="{17CB9D85-480E-4B20-A724-16830170D750}" srcId="{21BD6F79-89AD-422F-AC8A-9F9AD667671F}" destId="{47686EEB-1A4F-4CF2-AD71-52FC25D3C05F}" srcOrd="2" destOrd="0" parTransId="{A89D59F6-8221-43D0-9442-C384DFF66747}" sibTransId="{4034C1BE-45DB-457C-851D-85FD80025FE4}"/>
+    <dgm:cxn modelId="{77864EA2-667A-48CD-9DE8-5CEB488D58FC}" type="presOf" srcId="{540BCBB4-D9E7-44EE-AA76-D538F5C49C2A}" destId="{2D04250A-27B4-44B4-B108-E3569BA27FC4}" srcOrd="1" destOrd="0" presId="urn:microsoft.com/office/officeart/2005/8/layout/cycle2"/>
+    <dgm:cxn modelId="{7C8490A4-FF95-48C3-B225-DC8138D7D376}" type="presOf" srcId="{C0285DA0-8697-4892-83FA-2944303D76E1}" destId="{603D2AD4-7CF0-4B04-95E2-DB00AAA67A54}" srcOrd="0" destOrd="0" presId="urn:microsoft.com/office/officeart/2005/8/layout/cycle2"/>
+    <dgm:cxn modelId="{E02936B1-A027-464A-BBB2-9D0B4E297C94}" srcId="{21BD6F79-89AD-422F-AC8A-9F9AD667671F}" destId="{C0285DA0-8697-4892-83FA-2944303D76E1}" srcOrd="0" destOrd="0" parTransId="{323FF31D-6102-49A7-94B2-05E59AA0FEAD}" sibTransId="{8748872E-A8BE-4845-97E2-1294B9A39F08}"/>
+    <dgm:cxn modelId="{2D7F44C1-B3F5-421F-ACA4-0670EA583C33}" type="presOf" srcId="{47686EEB-1A4F-4CF2-AD71-52FC25D3C05F}" destId="{73F923EB-74BD-4793-8547-E5A55ECB9666}" srcOrd="0" destOrd="0" presId="urn:microsoft.com/office/officeart/2005/8/layout/cycle2"/>
+    <dgm:cxn modelId="{97A636CD-F2EA-4347-B7B3-86086F7E10D2}" type="presOf" srcId="{A1CFE8B3-EDD2-4288-B62A-B67F1AE5BA2A}" destId="{82E7002C-F423-4C37-9876-93880F778696}" srcOrd="0" destOrd="0" presId="urn:microsoft.com/office/officeart/2005/8/layout/cycle2"/>
+    <dgm:cxn modelId="{85CA5CD3-EA4E-4881-A522-C261A1B6C8A9}" type="presOf" srcId="{8748872E-A8BE-4845-97E2-1294B9A39F08}" destId="{8ACDC01F-DFAF-46E3-88F0-BA8C2A381E11}" srcOrd="0" destOrd="0" presId="urn:microsoft.com/office/officeart/2005/8/layout/cycle2"/>
+    <dgm:cxn modelId="{D31318E8-FFD9-46A0-A6F1-CC6A90FD6695}" srcId="{21BD6F79-89AD-422F-AC8A-9F9AD667671F}" destId="{A1CFE8B3-EDD2-4288-B62A-B67F1AE5BA2A}" srcOrd="1" destOrd="0" parTransId="{AC6F7E9E-0DE5-49DA-88FF-5C43691F2E96}" sibTransId="{540BCBB4-D9E7-44EE-AA76-D538F5C49C2A}"/>
+    <dgm:cxn modelId="{F00D1CFE-F48A-4F06-B307-894C15ACE1C2}" type="presParOf" srcId="{429C70DB-0B1E-4C71-9B2A-819617751C57}" destId="{603D2AD4-7CF0-4B04-95E2-DB00AAA67A54}" srcOrd="0" destOrd="0" presId="urn:microsoft.com/office/officeart/2005/8/layout/cycle2"/>
+    <dgm:cxn modelId="{5FAFA923-7A56-4908-A9BB-B751B515B78D}" type="presParOf" srcId="{429C70DB-0B1E-4C71-9B2A-819617751C57}" destId="{8ACDC01F-DFAF-46E3-88F0-BA8C2A381E11}" srcOrd="1" destOrd="0" presId="urn:microsoft.com/office/officeart/2005/8/layout/cycle2"/>
+    <dgm:cxn modelId="{1E65AB1B-3571-4EB1-BFE5-063637257229}" type="presParOf" srcId="{8ACDC01F-DFAF-46E3-88F0-BA8C2A381E11}" destId="{93EA7D6C-9B55-4CE4-80CA-2DC1537567C0}" srcOrd="0" destOrd="0" presId="urn:microsoft.com/office/officeart/2005/8/layout/cycle2"/>
+    <dgm:cxn modelId="{0B92C690-C91E-497F-B05E-449E1F36D941}" type="presParOf" srcId="{429C70DB-0B1E-4C71-9B2A-819617751C57}" destId="{82E7002C-F423-4C37-9876-93880F778696}" srcOrd="2" destOrd="0" presId="urn:microsoft.com/office/officeart/2005/8/layout/cycle2"/>
+    <dgm:cxn modelId="{48790CB1-4BF6-41F4-A731-C8793A3F1958}" type="presParOf" srcId="{429C70DB-0B1E-4C71-9B2A-819617751C57}" destId="{625D15B6-B47A-44FF-A751-FCD78B9F2FF2}" srcOrd="3" destOrd="0" presId="urn:microsoft.com/office/officeart/2005/8/layout/cycle2"/>
+    <dgm:cxn modelId="{2698DE4E-E4FF-4B56-9BFD-4A988553330F}" type="presParOf" srcId="{625D15B6-B47A-44FF-A751-FCD78B9F2FF2}" destId="{2D04250A-27B4-44B4-B108-E3569BA27FC4}" srcOrd="0" destOrd="0" presId="urn:microsoft.com/office/officeart/2005/8/layout/cycle2"/>
+    <dgm:cxn modelId="{61CAC0EB-1D53-49F4-9245-38D6711C289E}" type="presParOf" srcId="{429C70DB-0B1E-4C71-9B2A-819617751C57}" destId="{73F923EB-74BD-4793-8547-E5A55ECB9666}" srcOrd="4" destOrd="0" presId="urn:microsoft.com/office/officeart/2005/8/layout/cycle2"/>
+    <dgm:cxn modelId="{582053AA-E6EF-48DB-9187-8078FA86BAE5}" type="presParOf" srcId="{429C70DB-0B1E-4C71-9B2A-819617751C57}" destId="{14267AF7-8C4C-4488-A42F-31EFBBF6ACDC}" srcOrd="5" destOrd="0" presId="urn:microsoft.com/office/officeart/2005/8/layout/cycle2"/>
+    <dgm:cxn modelId="{2684B5D1-CCEE-40F0-8BE8-5E95C50BFAAE}" type="presParOf" srcId="{14267AF7-8C4C-4488-A42F-31EFBBF6ACDC}" destId="{6D46F84C-71B6-47B8-9110-A70914F911DA}" srcOrd="0" destOrd="0" presId="urn:microsoft.com/office/officeart/2005/8/layout/cycle2"/>
+  </dgm:cxnLst>
+  <dgm:bg/>
+  <dgm:whole/>
+  <dgm:extLst>
+    <a:ext uri="http://schemas.microsoft.com/office/drawing/2008/diagram">
+      <dsp:dataModelExt xmlns:dsp="http://schemas.microsoft.com/office/drawing/2008/diagram" relId="rId26" minVer="http://schemas.openxmlformats.org/drawingml/2006/diagram"/>
     </a:ext>
   </dgm:extLst>
 </dgm:dataModel>
@@ -2911,6 +4057,459 @@
 </dsp:drawing>
 </file>
 
+<file path=word/diagrams/drawing2.xml><?xml version="1.0" encoding="utf-8"?>
+<dsp:drawing xmlns:dgm="http://schemas.openxmlformats.org/drawingml/2006/diagram" xmlns:dsp="http://schemas.microsoft.com/office/drawing/2008/diagram" xmlns:a="http://schemas.openxmlformats.org/drawingml/2006/main">
+  <dsp:spTree>
+    <dsp:nvGrpSpPr>
+      <dsp:cNvPr id="0" name=""/>
+      <dsp:cNvGrpSpPr/>
+    </dsp:nvGrpSpPr>
+    <dsp:grpSpPr/>
+    <dsp:sp modelId="{603D2AD4-7CF0-4B04-95E2-DB00AAA67A54}">
+      <dsp:nvSpPr>
+        <dsp:cNvPr id="0" name=""/>
+        <dsp:cNvSpPr/>
+      </dsp:nvSpPr>
+      <dsp:spPr>
+        <a:xfrm>
+          <a:off x="1384450" y="312"/>
+          <a:ext cx="831549" cy="831549"/>
+        </a:xfrm>
+        <a:prstGeom prst="ellipse">
+          <a:avLst/>
+        </a:prstGeom>
+        <a:solidFill>
+          <a:schemeClr val="accent1">
+            <a:hueOff val="0"/>
+            <a:satOff val="0"/>
+            <a:lumOff val="0"/>
+            <a:alphaOff val="0"/>
+          </a:schemeClr>
+        </a:solidFill>
+        <a:ln w="25400" cap="flat" cmpd="sng" algn="ctr">
+          <a:solidFill>
+            <a:schemeClr val="lt1">
+              <a:hueOff val="0"/>
+              <a:satOff val="0"/>
+              <a:lumOff val="0"/>
+              <a:alphaOff val="0"/>
+            </a:schemeClr>
+          </a:solidFill>
+          <a:prstDash val="solid"/>
+        </a:ln>
+        <a:effectLst/>
+      </dsp:spPr>
+      <dsp:style>
+        <a:lnRef idx="2">
+          <a:scrgbClr r="0" g="0" b="0"/>
+        </a:lnRef>
+        <a:fillRef idx="1">
+          <a:scrgbClr r="0" g="0" b="0"/>
+        </a:fillRef>
+        <a:effectRef idx="0">
+          <a:scrgbClr r="0" g="0" b="0"/>
+        </a:effectRef>
+        <a:fontRef idx="minor">
+          <a:schemeClr val="lt1"/>
+        </a:fontRef>
+      </dsp:style>
+      <dsp:txBody>
+        <a:bodyPr spcFirstLastPara="0" vert="horz" wrap="square" lIns="13970" tIns="13970" rIns="13970" bIns="13970" numCol="1" spcCol="1270" anchor="ctr" anchorCtr="0">
+          <a:noAutofit/>
+        </a:bodyPr>
+        <a:lstStyle/>
+        <a:p>
+          <a:pPr marL="0" lvl="0" indent="0" algn="ctr" defTabSz="488950">
+            <a:lnSpc>
+              <a:spcPct val="90000"/>
+            </a:lnSpc>
+            <a:spcBef>
+              <a:spcPct val="0"/>
+            </a:spcBef>
+            <a:spcAft>
+              <a:spcPct val="35000"/>
+            </a:spcAft>
+            <a:buNone/>
+          </a:pPr>
+          <a:r>
+            <a:rPr lang="en-US" sz="1100" kern="1200"/>
+            <a:t>Pick option</a:t>
+          </a:r>
+        </a:p>
+      </dsp:txBody>
+      <dsp:txXfrm>
+        <a:off x="1506228" y="122090"/>
+        <a:ext cx="587993" cy="587993"/>
+      </dsp:txXfrm>
+    </dsp:sp>
+    <dsp:sp modelId="{8ACDC01F-DFAF-46E3-88F0-BA8C2A381E11}">
+      <dsp:nvSpPr>
+        <dsp:cNvPr id="0" name=""/>
+        <dsp:cNvSpPr/>
+      </dsp:nvSpPr>
+      <dsp:spPr>
+        <a:xfrm rot="3600000">
+          <a:off x="1998701" y="811505"/>
+          <a:ext cx="221667" cy="280647"/>
+        </a:xfrm>
+        <a:prstGeom prst="rightArrow">
+          <a:avLst>
+            <a:gd name="adj1" fmla="val 60000"/>
+            <a:gd name="adj2" fmla="val 50000"/>
+          </a:avLst>
+        </a:prstGeom>
+        <a:solidFill>
+          <a:schemeClr val="accent1">
+            <a:tint val="60000"/>
+            <a:hueOff val="0"/>
+            <a:satOff val="0"/>
+            <a:lumOff val="0"/>
+            <a:alphaOff val="0"/>
+          </a:schemeClr>
+        </a:solidFill>
+        <a:ln>
+          <a:noFill/>
+        </a:ln>
+        <a:effectLst/>
+      </dsp:spPr>
+      <dsp:style>
+        <a:lnRef idx="0">
+          <a:scrgbClr r="0" g="0" b="0"/>
+        </a:lnRef>
+        <a:fillRef idx="1">
+          <a:scrgbClr r="0" g="0" b="0"/>
+        </a:fillRef>
+        <a:effectRef idx="0">
+          <a:scrgbClr r="0" g="0" b="0"/>
+        </a:effectRef>
+        <a:fontRef idx="minor">
+          <a:schemeClr val="lt1"/>
+        </a:fontRef>
+      </dsp:style>
+      <dsp:txBody>
+        <a:bodyPr spcFirstLastPara="0" vert="horz" wrap="square" lIns="0" tIns="0" rIns="0" bIns="0" numCol="1" spcCol="1270" anchor="ctr" anchorCtr="0">
+          <a:noAutofit/>
+        </a:bodyPr>
+        <a:lstStyle/>
+        <a:p>
+          <a:pPr marL="0" lvl="0" indent="0" algn="ctr" defTabSz="400050">
+            <a:lnSpc>
+              <a:spcPct val="90000"/>
+            </a:lnSpc>
+            <a:spcBef>
+              <a:spcPct val="0"/>
+            </a:spcBef>
+            <a:spcAft>
+              <a:spcPct val="35000"/>
+            </a:spcAft>
+            <a:buNone/>
+          </a:pPr>
+          <a:endParaRPr lang="en-US" sz="900" kern="1200"/>
+        </a:p>
+      </dsp:txBody>
+      <dsp:txXfrm>
+        <a:off x="2015326" y="838839"/>
+        <a:ext cx="155167" cy="168389"/>
+      </dsp:txXfrm>
+    </dsp:sp>
+    <dsp:sp modelId="{82E7002C-F423-4C37-9876-93880F778696}">
+      <dsp:nvSpPr>
+        <dsp:cNvPr id="0" name=""/>
+        <dsp:cNvSpPr/>
+      </dsp:nvSpPr>
+      <dsp:spPr>
+        <a:xfrm>
+          <a:off x="2009345" y="1082662"/>
+          <a:ext cx="831549" cy="831549"/>
+        </a:xfrm>
+        <a:prstGeom prst="ellipse">
+          <a:avLst/>
+        </a:prstGeom>
+        <a:solidFill>
+          <a:schemeClr val="accent1">
+            <a:hueOff val="0"/>
+            <a:satOff val="0"/>
+            <a:lumOff val="0"/>
+            <a:alphaOff val="0"/>
+          </a:schemeClr>
+        </a:solidFill>
+        <a:ln w="25400" cap="flat" cmpd="sng" algn="ctr">
+          <a:solidFill>
+            <a:schemeClr val="lt1">
+              <a:hueOff val="0"/>
+              <a:satOff val="0"/>
+              <a:lumOff val="0"/>
+              <a:alphaOff val="0"/>
+            </a:schemeClr>
+          </a:solidFill>
+          <a:prstDash val="solid"/>
+        </a:ln>
+        <a:effectLst/>
+      </dsp:spPr>
+      <dsp:style>
+        <a:lnRef idx="2">
+          <a:scrgbClr r="0" g="0" b="0"/>
+        </a:lnRef>
+        <a:fillRef idx="1">
+          <a:scrgbClr r="0" g="0" b="0"/>
+        </a:fillRef>
+        <a:effectRef idx="0">
+          <a:scrgbClr r="0" g="0" b="0"/>
+        </a:effectRef>
+        <a:fontRef idx="minor">
+          <a:schemeClr val="lt1"/>
+        </a:fontRef>
+      </dsp:style>
+      <dsp:txBody>
+        <a:bodyPr spcFirstLastPara="0" vert="horz" wrap="square" lIns="13970" tIns="13970" rIns="13970" bIns="13970" numCol="1" spcCol="1270" anchor="ctr" anchorCtr="0">
+          <a:noAutofit/>
+        </a:bodyPr>
+        <a:lstStyle/>
+        <a:p>
+          <a:pPr marL="0" lvl="0" indent="0" algn="ctr" defTabSz="488950">
+            <a:lnSpc>
+              <a:spcPct val="90000"/>
+            </a:lnSpc>
+            <a:spcBef>
+              <a:spcPct val="0"/>
+            </a:spcBef>
+            <a:spcAft>
+              <a:spcPct val="35000"/>
+            </a:spcAft>
+            <a:buNone/>
+          </a:pPr>
+          <a:r>
+            <a:rPr lang="en-US" sz="1100" kern="1200"/>
+            <a:t>Compare to enemy</a:t>
+          </a:r>
+        </a:p>
+      </dsp:txBody>
+      <dsp:txXfrm>
+        <a:off x="2131123" y="1204440"/>
+        <a:ext cx="587993" cy="587993"/>
+      </dsp:txXfrm>
+    </dsp:sp>
+    <dsp:sp modelId="{625D15B6-B47A-44FF-A751-FCD78B9F2FF2}">
+      <dsp:nvSpPr>
+        <dsp:cNvPr id="0" name=""/>
+        <dsp:cNvSpPr/>
+      </dsp:nvSpPr>
+      <dsp:spPr>
+        <a:xfrm rot="10800000">
+          <a:off x="1695664" y="1358113"/>
+          <a:ext cx="221667" cy="280647"/>
+        </a:xfrm>
+        <a:prstGeom prst="rightArrow">
+          <a:avLst>
+            <a:gd name="adj1" fmla="val 60000"/>
+            <a:gd name="adj2" fmla="val 50000"/>
+          </a:avLst>
+        </a:prstGeom>
+        <a:solidFill>
+          <a:schemeClr val="accent1">
+            <a:tint val="60000"/>
+            <a:hueOff val="0"/>
+            <a:satOff val="0"/>
+            <a:lumOff val="0"/>
+            <a:alphaOff val="0"/>
+          </a:schemeClr>
+        </a:solidFill>
+        <a:ln>
+          <a:noFill/>
+        </a:ln>
+        <a:effectLst/>
+      </dsp:spPr>
+      <dsp:style>
+        <a:lnRef idx="0">
+          <a:scrgbClr r="0" g="0" b="0"/>
+        </a:lnRef>
+        <a:fillRef idx="1">
+          <a:scrgbClr r="0" g="0" b="0"/>
+        </a:fillRef>
+        <a:effectRef idx="0">
+          <a:scrgbClr r="0" g="0" b="0"/>
+        </a:effectRef>
+        <a:fontRef idx="minor">
+          <a:schemeClr val="lt1"/>
+        </a:fontRef>
+      </dsp:style>
+      <dsp:txBody>
+        <a:bodyPr spcFirstLastPara="0" vert="horz" wrap="square" lIns="0" tIns="0" rIns="0" bIns="0" numCol="1" spcCol="1270" anchor="ctr" anchorCtr="0">
+          <a:noAutofit/>
+        </a:bodyPr>
+        <a:lstStyle/>
+        <a:p>
+          <a:pPr marL="0" lvl="0" indent="0" algn="ctr" defTabSz="400050">
+            <a:lnSpc>
+              <a:spcPct val="90000"/>
+            </a:lnSpc>
+            <a:spcBef>
+              <a:spcPct val="0"/>
+            </a:spcBef>
+            <a:spcAft>
+              <a:spcPct val="35000"/>
+            </a:spcAft>
+            <a:buNone/>
+          </a:pPr>
+          <a:endParaRPr lang="en-US" sz="900" kern="1200"/>
+        </a:p>
+      </dsp:txBody>
+      <dsp:txXfrm rot="10800000">
+        <a:off x="1762164" y="1414242"/>
+        <a:ext cx="155167" cy="168389"/>
+      </dsp:txXfrm>
+    </dsp:sp>
+    <dsp:sp modelId="{73F923EB-74BD-4793-8547-E5A55ECB9666}">
+      <dsp:nvSpPr>
+        <dsp:cNvPr id="0" name=""/>
+        <dsp:cNvSpPr/>
+      </dsp:nvSpPr>
+      <dsp:spPr>
+        <a:xfrm>
+          <a:off x="759555" y="1082662"/>
+          <a:ext cx="831549" cy="831549"/>
+        </a:xfrm>
+        <a:prstGeom prst="ellipse">
+          <a:avLst/>
+        </a:prstGeom>
+        <a:solidFill>
+          <a:schemeClr val="accent1">
+            <a:hueOff val="0"/>
+            <a:satOff val="0"/>
+            <a:lumOff val="0"/>
+            <a:alphaOff val="0"/>
+          </a:schemeClr>
+        </a:solidFill>
+        <a:ln w="25400" cap="flat" cmpd="sng" algn="ctr">
+          <a:solidFill>
+            <a:schemeClr val="lt1">
+              <a:hueOff val="0"/>
+              <a:satOff val="0"/>
+              <a:lumOff val="0"/>
+              <a:alphaOff val="0"/>
+            </a:schemeClr>
+          </a:solidFill>
+          <a:prstDash val="solid"/>
+        </a:ln>
+        <a:effectLst/>
+      </dsp:spPr>
+      <dsp:style>
+        <a:lnRef idx="2">
+          <a:scrgbClr r="0" g="0" b="0"/>
+        </a:lnRef>
+        <a:fillRef idx="1">
+          <a:scrgbClr r="0" g="0" b="0"/>
+        </a:fillRef>
+        <a:effectRef idx="0">
+          <a:scrgbClr r="0" g="0" b="0"/>
+        </a:effectRef>
+        <a:fontRef idx="minor">
+          <a:schemeClr val="lt1"/>
+        </a:fontRef>
+      </dsp:style>
+      <dsp:txBody>
+        <a:bodyPr spcFirstLastPara="0" vert="horz" wrap="square" lIns="13970" tIns="13970" rIns="13970" bIns="13970" numCol="1" spcCol="1270" anchor="ctr" anchorCtr="0">
+          <a:noAutofit/>
+        </a:bodyPr>
+        <a:lstStyle/>
+        <a:p>
+          <a:pPr marL="0" lvl="0" indent="0" algn="ctr" defTabSz="488950">
+            <a:lnSpc>
+              <a:spcPct val="90000"/>
+            </a:lnSpc>
+            <a:spcBef>
+              <a:spcPct val="0"/>
+            </a:spcBef>
+            <a:spcAft>
+              <a:spcPct val="35000"/>
+            </a:spcAft>
+            <a:buNone/>
+          </a:pPr>
+          <a:r>
+            <a:rPr lang="en-US" sz="1100" kern="1200"/>
+            <a:t>Do or Take damage</a:t>
+          </a:r>
+        </a:p>
+      </dsp:txBody>
+      <dsp:txXfrm>
+        <a:off x="881333" y="1204440"/>
+        <a:ext cx="587993" cy="587993"/>
+      </dsp:txXfrm>
+    </dsp:sp>
+    <dsp:sp modelId="{14267AF7-8C4C-4488-A42F-31EFBBF6ACDC}">
+      <dsp:nvSpPr>
+        <dsp:cNvPr id="0" name=""/>
+        <dsp:cNvSpPr/>
+      </dsp:nvSpPr>
+      <dsp:spPr>
+        <a:xfrm rot="18000000">
+          <a:off x="1373806" y="822371"/>
+          <a:ext cx="221667" cy="280647"/>
+        </a:xfrm>
+        <a:prstGeom prst="rightArrow">
+          <a:avLst>
+            <a:gd name="adj1" fmla="val 60000"/>
+            <a:gd name="adj2" fmla="val 50000"/>
+          </a:avLst>
+        </a:prstGeom>
+        <a:solidFill>
+          <a:schemeClr val="accent1">
+            <a:tint val="60000"/>
+            <a:hueOff val="0"/>
+            <a:satOff val="0"/>
+            <a:lumOff val="0"/>
+            <a:alphaOff val="0"/>
+          </a:schemeClr>
+        </a:solidFill>
+        <a:ln>
+          <a:noFill/>
+        </a:ln>
+        <a:effectLst/>
+      </dsp:spPr>
+      <dsp:style>
+        <a:lnRef idx="0">
+          <a:scrgbClr r="0" g="0" b="0"/>
+        </a:lnRef>
+        <a:fillRef idx="1">
+          <a:scrgbClr r="0" g="0" b="0"/>
+        </a:fillRef>
+        <a:effectRef idx="0">
+          <a:scrgbClr r="0" g="0" b="0"/>
+        </a:effectRef>
+        <a:fontRef idx="minor">
+          <a:schemeClr val="lt1"/>
+        </a:fontRef>
+      </dsp:style>
+      <dsp:txBody>
+        <a:bodyPr spcFirstLastPara="0" vert="horz" wrap="square" lIns="0" tIns="0" rIns="0" bIns="0" numCol="1" spcCol="1270" anchor="ctr" anchorCtr="0">
+          <a:noAutofit/>
+        </a:bodyPr>
+        <a:lstStyle/>
+        <a:p>
+          <a:pPr marL="0" lvl="0" indent="0" algn="ctr" defTabSz="400050">
+            <a:lnSpc>
+              <a:spcPct val="90000"/>
+            </a:lnSpc>
+            <a:spcBef>
+              <a:spcPct val="0"/>
+            </a:spcBef>
+            <a:spcAft>
+              <a:spcPct val="35000"/>
+            </a:spcAft>
+            <a:buNone/>
+          </a:pPr>
+          <a:endParaRPr lang="en-US" sz="900" kern="1200"/>
+        </a:p>
+      </dsp:txBody>
+      <dsp:txXfrm>
+        <a:off x="1390431" y="907295"/>
+        <a:ext cx="155167" cy="168389"/>
+      </dsp:txXfrm>
+    </dsp:sp>
+  </dsp:spTree>
+</dsp:drawing>
+</file>
+
 <file path=word/diagrams/layout1.xml><?xml version="1.0" encoding="utf-8"?>
 <dgm:layoutDef xmlns:dgm="http://schemas.openxmlformats.org/drawingml/2006/diagram" xmlns:a="http://schemas.openxmlformats.org/drawingml/2006/main" uniqueId="urn:microsoft.com/office/officeart/2005/8/layout/cycle2">
   <dgm:title val=""/>
@@ -3122,7 +4721,1252 @@
 </dgm:layoutDef>
 </file>
 
+<file path=word/diagrams/layout2.xml><?xml version="1.0" encoding="utf-8"?>
+<dgm:layoutDef xmlns:dgm="http://schemas.openxmlformats.org/drawingml/2006/diagram" xmlns:a="http://schemas.openxmlformats.org/drawingml/2006/main" uniqueId="urn:microsoft.com/office/officeart/2005/8/layout/cycle2">
+  <dgm:title val=""/>
+  <dgm:desc val=""/>
+  <dgm:catLst>
+    <dgm:cat type="cycle" pri="1000"/>
+    <dgm:cat type="convert" pri="10000"/>
+  </dgm:catLst>
+  <dgm:sampData>
+    <dgm:dataModel>
+      <dgm:ptLst>
+        <dgm:pt modelId="0" type="doc"/>
+        <dgm:pt modelId="1">
+          <dgm:prSet phldr="1"/>
+        </dgm:pt>
+        <dgm:pt modelId="2">
+          <dgm:prSet phldr="1"/>
+        </dgm:pt>
+        <dgm:pt modelId="3">
+          <dgm:prSet phldr="1"/>
+        </dgm:pt>
+        <dgm:pt modelId="4">
+          <dgm:prSet phldr="1"/>
+        </dgm:pt>
+        <dgm:pt modelId="5">
+          <dgm:prSet phldr="1"/>
+        </dgm:pt>
+      </dgm:ptLst>
+      <dgm:cxnLst>
+        <dgm:cxn modelId="6" srcId="0" destId="1" srcOrd="0" destOrd="0"/>
+        <dgm:cxn modelId="7" srcId="0" destId="2" srcOrd="1" destOrd="0"/>
+        <dgm:cxn modelId="8" srcId="0" destId="3" srcOrd="2" destOrd="0"/>
+        <dgm:cxn modelId="9" srcId="0" destId="4" srcOrd="3" destOrd="0"/>
+        <dgm:cxn modelId="10" srcId="0" destId="5" srcOrd="4" destOrd="0"/>
+      </dgm:cxnLst>
+      <dgm:bg/>
+      <dgm:whole/>
+    </dgm:dataModel>
+  </dgm:sampData>
+  <dgm:styleData>
+    <dgm:dataModel>
+      <dgm:ptLst>
+        <dgm:pt modelId="0" type="doc"/>
+        <dgm:pt modelId="1"/>
+        <dgm:pt modelId="2"/>
+        <dgm:pt modelId="3"/>
+      </dgm:ptLst>
+      <dgm:cxnLst>
+        <dgm:cxn modelId="4" srcId="0" destId="1" srcOrd="0" destOrd="0"/>
+        <dgm:cxn modelId="5" srcId="0" destId="2" srcOrd="1" destOrd="0"/>
+        <dgm:cxn modelId="6" srcId="0" destId="3" srcOrd="2" destOrd="0"/>
+      </dgm:cxnLst>
+      <dgm:bg/>
+      <dgm:whole/>
+    </dgm:dataModel>
+  </dgm:styleData>
+  <dgm:clrData>
+    <dgm:dataModel>
+      <dgm:ptLst>
+        <dgm:pt modelId="0" type="doc"/>
+        <dgm:pt modelId="1"/>
+        <dgm:pt modelId="2"/>
+        <dgm:pt modelId="3"/>
+        <dgm:pt modelId="4"/>
+        <dgm:pt modelId="5"/>
+        <dgm:pt modelId="6"/>
+      </dgm:ptLst>
+      <dgm:cxnLst>
+        <dgm:cxn modelId="7" srcId="0" destId="1" srcOrd="0" destOrd="0"/>
+        <dgm:cxn modelId="8" srcId="0" destId="2" srcOrd="1" destOrd="0"/>
+        <dgm:cxn modelId="9" srcId="0" destId="3" srcOrd="2" destOrd="0"/>
+        <dgm:cxn modelId="10" srcId="0" destId="4" srcOrd="3" destOrd="0"/>
+        <dgm:cxn modelId="11" srcId="0" destId="5" srcOrd="4" destOrd="0"/>
+        <dgm:cxn modelId="12" srcId="0" destId="6" srcOrd="5" destOrd="0"/>
+      </dgm:cxnLst>
+      <dgm:bg/>
+      <dgm:whole/>
+    </dgm:dataModel>
+  </dgm:clrData>
+  <dgm:layoutNode name="cycle">
+    <dgm:varLst>
+      <dgm:dir/>
+      <dgm:resizeHandles val="exact"/>
+    </dgm:varLst>
+    <dgm:choose name="Name0">
+      <dgm:if name="Name1" func="var" arg="dir" op="equ" val="norm">
+        <dgm:choose name="Name2">
+          <dgm:if name="Name3" axis="ch" ptType="node" func="cnt" op="gt" val="2">
+            <dgm:alg type="cycle">
+              <dgm:param type="stAng" val="0"/>
+              <dgm:param type="spanAng" val="360"/>
+            </dgm:alg>
+          </dgm:if>
+          <dgm:else name="Name4">
+            <dgm:alg type="cycle">
+              <dgm:param type="stAng" val="-90"/>
+              <dgm:param type="spanAng" val="360"/>
+            </dgm:alg>
+          </dgm:else>
+        </dgm:choose>
+      </dgm:if>
+      <dgm:else name="Name5">
+        <dgm:choose name="Name6">
+          <dgm:if name="Name7" axis="ch" ptType="node" func="cnt" op="gt" val="2">
+            <dgm:alg type="cycle">
+              <dgm:param type="stAng" val="0"/>
+              <dgm:param type="spanAng" val="-360"/>
+            </dgm:alg>
+          </dgm:if>
+          <dgm:else name="Name8">
+            <dgm:alg type="cycle">
+              <dgm:param type="stAng" val="90"/>
+              <dgm:param type="spanAng" val="-360"/>
+            </dgm:alg>
+          </dgm:else>
+        </dgm:choose>
+      </dgm:else>
+    </dgm:choose>
+    <dgm:shape xmlns:r="http://schemas.openxmlformats.org/officeDocument/2006/relationships" r:blip="">
+      <dgm:adjLst/>
+    </dgm:shape>
+    <dgm:presOf/>
+    <dgm:constrLst>
+      <dgm:constr type="w" for="ch" ptType="node" refType="w"/>
+      <dgm:constr type="w" for="ch" ptType="sibTrans" refType="w" refFor="ch" refPtType="node" op="equ" fact="0.25"/>
+      <dgm:constr type="sibSp" refType="w" refFor="ch" refPtType="node" fact="0.5"/>
+      <dgm:constr type="primFontSz" for="ch" ptType="node" op="equ" val="65"/>
+      <dgm:constr type="primFontSz" for="des" forName="connectorText" op="equ" val="55"/>
+      <dgm:constr type="primFontSz" for="des" forName="connectorText" refType="primFontSz" refFor="ch" refPtType="node" op="lte" fact="0.8"/>
+    </dgm:constrLst>
+    <dgm:ruleLst/>
+    <dgm:forEach name="nodesForEach" axis="ch" ptType="node">
+      <dgm:layoutNode name="node">
+        <dgm:varLst>
+          <dgm:bulletEnabled val="1"/>
+        </dgm:varLst>
+        <dgm:alg type="tx">
+          <dgm:param type="txAnchorVertCh" val="mid"/>
+        </dgm:alg>
+        <dgm:shape xmlns:r="http://schemas.openxmlformats.org/officeDocument/2006/relationships" type="ellipse" r:blip="">
+          <dgm:adjLst/>
+        </dgm:shape>
+        <dgm:presOf axis="desOrSelf" ptType="node"/>
+        <dgm:constrLst>
+          <dgm:constr type="h" refType="w"/>
+          <dgm:constr type="lMarg" refType="primFontSz" fact="0.1"/>
+          <dgm:constr type="rMarg" refType="primFontSz" fact="0.1"/>
+          <dgm:constr type="tMarg" refType="primFontSz" fact="0.1"/>
+          <dgm:constr type="bMarg" refType="primFontSz" fact="0.1"/>
+        </dgm:constrLst>
+        <dgm:ruleLst>
+          <dgm:rule type="primFontSz" val="5" fact="NaN" max="NaN"/>
+        </dgm:ruleLst>
+      </dgm:layoutNode>
+      <dgm:choose name="Name9">
+        <dgm:if name="Name10" axis="par ch" ptType="doc node" func="cnt" op="gt" val="1">
+          <dgm:forEach name="sibTransForEach" axis="followSib" ptType="sibTrans" hideLastTrans="0" cnt="1">
+            <dgm:layoutNode name="sibTrans">
+              <dgm:choose name="Name11">
+                <dgm:if name="Name12" axis="par ch" ptType="doc node" func="cnt" op="lt" val="3">
+                  <dgm:alg type="conn">
+                    <dgm:param type="begPts" val="radial"/>
+                    <dgm:param type="endPts" val="radial"/>
+                  </dgm:alg>
+                </dgm:if>
+                <dgm:else name="Name13">
+                  <dgm:alg type="conn">
+                    <dgm:param type="begPts" val="auto"/>
+                    <dgm:param type="endPts" val="auto"/>
+                  </dgm:alg>
+                </dgm:else>
+              </dgm:choose>
+              <dgm:shape xmlns:r="http://schemas.openxmlformats.org/officeDocument/2006/relationships" type="conn" r:blip="">
+                <dgm:adjLst/>
+              </dgm:shape>
+              <dgm:presOf axis="self"/>
+              <dgm:constrLst>
+                <dgm:constr type="h" refType="w" fact="1.35"/>
+                <dgm:constr type="connDist"/>
+                <dgm:constr type="w" for="ch" refType="connDist" fact="0.45"/>
+                <dgm:constr type="h" for="ch" refType="h"/>
+              </dgm:constrLst>
+              <dgm:ruleLst/>
+              <dgm:layoutNode name="connectorText">
+                <dgm:alg type="tx">
+                  <dgm:param type="autoTxRot" val="grav"/>
+                </dgm:alg>
+                <dgm:shape xmlns:r="http://schemas.openxmlformats.org/officeDocument/2006/relationships" type="conn" r:blip="" hideGeom="1">
+                  <dgm:adjLst/>
+                </dgm:shape>
+                <dgm:presOf axis="self"/>
+                <dgm:constrLst>
+                  <dgm:constr type="lMarg"/>
+                  <dgm:constr type="rMarg"/>
+                  <dgm:constr type="tMarg"/>
+                  <dgm:constr type="bMarg"/>
+                </dgm:constrLst>
+                <dgm:ruleLst>
+                  <dgm:rule type="primFontSz" val="5" fact="NaN" max="NaN"/>
+                </dgm:ruleLst>
+              </dgm:layoutNode>
+            </dgm:layoutNode>
+          </dgm:forEach>
+        </dgm:if>
+        <dgm:else name="Name14"/>
+      </dgm:choose>
+    </dgm:forEach>
+  </dgm:layoutNode>
+</dgm:layoutDef>
+</file>
+
 <file path=word/diagrams/quickStyle1.xml><?xml version="1.0" encoding="utf-8"?>
+<dgm:styleDef xmlns:dgm="http://schemas.openxmlformats.org/drawingml/2006/diagram" xmlns:a="http://schemas.openxmlformats.org/drawingml/2006/main" uniqueId="urn:microsoft.com/office/officeart/2005/8/quickstyle/simple1">
+  <dgm:title val=""/>
+  <dgm:desc val=""/>
+  <dgm:catLst>
+    <dgm:cat type="simple" pri="10100"/>
+  </dgm:catLst>
+  <dgm:scene3d>
+    <a:camera prst="orthographicFront"/>
+    <a:lightRig rig="threePt" dir="t"/>
+  </dgm:scene3d>
+  <dgm:styleLbl name="node0">
+    <dgm:scene3d>
+      <a:camera prst="orthographicFront"/>
+      <a:lightRig rig="threePt" dir="t"/>
+    </dgm:scene3d>
+    <dgm:sp3d/>
+    <dgm:txPr/>
+    <dgm:style>
+      <a:lnRef idx="2">
+        <a:scrgbClr r="0" g="0" b="0"/>
+      </a:lnRef>
+      <a:fillRef idx="1">
+        <a:scrgbClr r="0" g="0" b="0"/>
+      </a:fillRef>
+      <a:effectRef idx="0">
+        <a:scrgbClr r="0" g="0" b="0"/>
+      </a:effectRef>
+      <a:fontRef idx="minor">
+        <a:schemeClr val="lt1"/>
+      </a:fontRef>
+    </dgm:style>
+  </dgm:styleLbl>
+  <dgm:styleLbl name="lnNode1">
+    <dgm:scene3d>
+      <a:camera prst="orthographicFront"/>
+      <a:lightRig rig="threePt" dir="t"/>
+    </dgm:scene3d>
+    <dgm:sp3d/>
+    <dgm:txPr/>
+    <dgm:style>
+      <a:lnRef idx="2">
+        <a:scrgbClr r="0" g="0" b="0"/>
+      </a:lnRef>
+      <a:fillRef idx="1">
+        <a:scrgbClr r="0" g="0" b="0"/>
+      </a:fillRef>
+      <a:effectRef idx="0">
+        <a:scrgbClr r="0" g="0" b="0"/>
+      </a:effectRef>
+      <a:fontRef idx="minor">
+        <a:schemeClr val="lt1"/>
+      </a:fontRef>
+    </dgm:style>
+  </dgm:styleLbl>
+  <dgm:styleLbl name="vennNode1">
+    <dgm:scene3d>
+      <a:camera prst="orthographicFront"/>
+      <a:lightRig rig="threePt" dir="t"/>
+    </dgm:scene3d>
+    <dgm:sp3d/>
+    <dgm:txPr/>
+    <dgm:style>
+      <a:lnRef idx="2">
+        <a:scrgbClr r="0" g="0" b="0"/>
+      </a:lnRef>
+      <a:fillRef idx="1">
+        <a:scrgbClr r="0" g="0" b="0"/>
+      </a:fillRef>
+      <a:effectRef idx="0">
+        <a:scrgbClr r="0" g="0" b="0"/>
+      </a:effectRef>
+      <a:fontRef idx="minor">
+        <a:schemeClr val="tx1"/>
+      </a:fontRef>
+    </dgm:style>
+  </dgm:styleLbl>
+  <dgm:styleLbl name="alignNode1">
+    <dgm:scene3d>
+      <a:camera prst="orthographicFront"/>
+      <a:lightRig rig="threePt" dir="t"/>
+    </dgm:scene3d>
+    <dgm:sp3d/>
+    <dgm:txPr/>
+    <dgm:style>
+      <a:lnRef idx="2">
+        <a:scrgbClr r="0" g="0" b="0"/>
+      </a:lnRef>
+      <a:fillRef idx="1">
+        <a:scrgbClr r="0" g="0" b="0"/>
+      </a:fillRef>
+      <a:effectRef idx="0">
+        <a:scrgbClr r="0" g="0" b="0"/>
+      </a:effectRef>
+      <a:fontRef idx="minor">
+        <a:schemeClr val="lt1"/>
+      </a:fontRef>
+    </dgm:style>
+  </dgm:styleLbl>
+  <dgm:styleLbl name="node1">
+    <dgm:scene3d>
+      <a:camera prst="orthographicFront"/>
+      <a:lightRig rig="threePt" dir="t"/>
+    </dgm:scene3d>
+    <dgm:sp3d/>
+    <dgm:txPr/>
+    <dgm:style>
+      <a:lnRef idx="2">
+        <a:scrgbClr r="0" g="0" b="0"/>
+      </a:lnRef>
+      <a:fillRef idx="1">
+        <a:scrgbClr r="0" g="0" b="0"/>
+      </a:fillRef>
+      <a:effectRef idx="0">
+        <a:scrgbClr r="0" g="0" b="0"/>
+      </a:effectRef>
+      <a:fontRef idx="minor">
+        <a:schemeClr val="lt1"/>
+      </a:fontRef>
+    </dgm:style>
+  </dgm:styleLbl>
+  <dgm:styleLbl name="node2">
+    <dgm:scene3d>
+      <a:camera prst="orthographicFront"/>
+      <a:lightRig rig="threePt" dir="t"/>
+    </dgm:scene3d>
+    <dgm:sp3d/>
+    <dgm:txPr/>
+    <dgm:style>
+      <a:lnRef idx="2">
+        <a:scrgbClr r="0" g="0" b="0"/>
+      </a:lnRef>
+      <a:fillRef idx="1">
+        <a:scrgbClr r="0" g="0" b="0"/>
+      </a:fillRef>
+      <a:effectRef idx="0">
+        <a:scrgbClr r="0" g="0" b="0"/>
+      </a:effectRef>
+      <a:fontRef idx="minor">
+        <a:schemeClr val="lt1"/>
+      </a:fontRef>
+    </dgm:style>
+  </dgm:styleLbl>
+  <dgm:styleLbl name="node3">
+    <dgm:scene3d>
+      <a:camera prst="orthographicFront"/>
+      <a:lightRig rig="threePt" dir="t"/>
+    </dgm:scene3d>
+    <dgm:sp3d/>
+    <dgm:txPr/>
+    <dgm:style>
+      <a:lnRef idx="2">
+        <a:scrgbClr r="0" g="0" b="0"/>
+      </a:lnRef>
+      <a:fillRef idx="1">
+        <a:scrgbClr r="0" g="0" b="0"/>
+      </a:fillRef>
+      <a:effectRef idx="0">
+        <a:scrgbClr r="0" g="0" b="0"/>
+      </a:effectRef>
+      <a:fontRef idx="minor">
+        <a:schemeClr val="lt1"/>
+      </a:fontRef>
+    </dgm:style>
+  </dgm:styleLbl>
+  <dgm:styleLbl name="node4">
+    <dgm:scene3d>
+      <a:camera prst="orthographicFront"/>
+      <a:lightRig rig="threePt" dir="t"/>
+    </dgm:scene3d>
+    <dgm:sp3d/>
+    <dgm:txPr/>
+    <dgm:style>
+      <a:lnRef idx="2">
+        <a:scrgbClr r="0" g="0" b="0"/>
+      </a:lnRef>
+      <a:fillRef idx="1">
+        <a:scrgbClr r="0" g="0" b="0"/>
+      </a:fillRef>
+      <a:effectRef idx="0">
+        <a:scrgbClr r="0" g="0" b="0"/>
+      </a:effectRef>
+      <a:fontRef idx="minor">
+        <a:schemeClr val="lt1"/>
+      </a:fontRef>
+    </dgm:style>
+  </dgm:styleLbl>
+  <dgm:styleLbl name="fgImgPlace1">
+    <dgm:scene3d>
+      <a:camera prst="orthographicFront"/>
+      <a:lightRig rig="threePt" dir="t"/>
+    </dgm:scene3d>
+    <dgm:sp3d/>
+    <dgm:txPr/>
+    <dgm:style>
+      <a:lnRef idx="2">
+        <a:scrgbClr r="0" g="0" b="0"/>
+      </a:lnRef>
+      <a:fillRef idx="1">
+        <a:scrgbClr r="0" g="0" b="0"/>
+      </a:fillRef>
+      <a:effectRef idx="0">
+        <a:scrgbClr r="0" g="0" b="0"/>
+      </a:effectRef>
+      <a:fontRef idx="minor"/>
+    </dgm:style>
+  </dgm:styleLbl>
+  <dgm:styleLbl name="alignImgPlace1">
+    <dgm:scene3d>
+      <a:camera prst="orthographicFront"/>
+      <a:lightRig rig="threePt" dir="t"/>
+    </dgm:scene3d>
+    <dgm:sp3d/>
+    <dgm:txPr/>
+    <dgm:style>
+      <a:lnRef idx="2">
+        <a:scrgbClr r="0" g="0" b="0"/>
+      </a:lnRef>
+      <a:fillRef idx="1">
+        <a:scrgbClr r="0" g="0" b="0"/>
+      </a:fillRef>
+      <a:effectRef idx="0">
+        <a:scrgbClr r="0" g="0" b="0"/>
+      </a:effectRef>
+      <a:fontRef idx="minor"/>
+    </dgm:style>
+  </dgm:styleLbl>
+  <dgm:styleLbl name="bgImgPlace1">
+    <dgm:scene3d>
+      <a:camera prst="orthographicFront"/>
+      <a:lightRig rig="threePt" dir="t"/>
+    </dgm:scene3d>
+    <dgm:sp3d/>
+    <dgm:txPr/>
+    <dgm:style>
+      <a:lnRef idx="2">
+        <a:scrgbClr r="0" g="0" b="0"/>
+      </a:lnRef>
+      <a:fillRef idx="1">
+        <a:scrgbClr r="0" g="0" b="0"/>
+      </a:fillRef>
+      <a:effectRef idx="0">
+        <a:scrgbClr r="0" g="0" b="0"/>
+      </a:effectRef>
+      <a:fontRef idx="minor"/>
+    </dgm:style>
+  </dgm:styleLbl>
+  <dgm:styleLbl name="sibTrans2D1">
+    <dgm:scene3d>
+      <a:camera prst="orthographicFront"/>
+      <a:lightRig rig="threePt" dir="t"/>
+    </dgm:scene3d>
+    <dgm:sp3d/>
+    <dgm:txPr/>
+    <dgm:style>
+      <a:lnRef idx="0">
+        <a:scrgbClr r="0" g="0" b="0"/>
+      </a:lnRef>
+      <a:fillRef idx="1">
+        <a:scrgbClr r="0" g="0" b="0"/>
+      </a:fillRef>
+      <a:effectRef idx="0">
+        <a:scrgbClr r="0" g="0" b="0"/>
+      </a:effectRef>
+      <a:fontRef idx="minor">
+        <a:schemeClr val="lt1"/>
+      </a:fontRef>
+    </dgm:style>
+  </dgm:styleLbl>
+  <dgm:styleLbl name="fgSibTrans2D1">
+    <dgm:scene3d>
+      <a:camera prst="orthographicFront"/>
+      <a:lightRig rig="threePt" dir="t"/>
+    </dgm:scene3d>
+    <dgm:sp3d/>
+    <dgm:txPr/>
+    <dgm:style>
+      <a:lnRef idx="0">
+        <a:scrgbClr r="0" g="0" b="0"/>
+      </a:lnRef>
+      <a:fillRef idx="1">
+        <a:scrgbClr r="0" g="0" b="0"/>
+      </a:fillRef>
+      <a:effectRef idx="0">
+        <a:scrgbClr r="0" g="0" b="0"/>
+      </a:effectRef>
+      <a:fontRef idx="minor">
+        <a:schemeClr val="lt1"/>
+      </a:fontRef>
+    </dgm:style>
+  </dgm:styleLbl>
+  <dgm:styleLbl name="bgSibTrans2D1">
+    <dgm:scene3d>
+      <a:camera prst="orthographicFront"/>
+      <a:lightRig rig="threePt" dir="t"/>
+    </dgm:scene3d>
+    <dgm:sp3d/>
+    <dgm:txPr/>
+    <dgm:style>
+      <a:lnRef idx="0">
+        <a:scrgbClr r="0" g="0" b="0"/>
+      </a:lnRef>
+      <a:fillRef idx="1">
+        <a:scrgbClr r="0" g="0" b="0"/>
+      </a:fillRef>
+      <a:effectRef idx="0">
+        <a:scrgbClr r="0" g="0" b="0"/>
+      </a:effectRef>
+      <a:fontRef idx="minor">
+        <a:schemeClr val="lt1"/>
+      </a:fontRef>
+    </dgm:style>
+  </dgm:styleLbl>
+  <dgm:styleLbl name="sibTrans1D1">
+    <dgm:scene3d>
+      <a:camera prst="orthographicFront"/>
+      <a:lightRig rig="threePt" dir="t"/>
+    </dgm:scene3d>
+    <dgm:sp3d/>
+    <dgm:txPr/>
+    <dgm:style>
+      <a:lnRef idx="1">
+        <a:scrgbClr r="0" g="0" b="0"/>
+      </a:lnRef>
+      <a:fillRef idx="0">
+        <a:scrgbClr r="0" g="0" b="0"/>
+      </a:fillRef>
+      <a:effectRef idx="0">
+        <a:scrgbClr r="0" g="0" b="0"/>
+      </a:effectRef>
+      <a:fontRef idx="minor"/>
+    </dgm:style>
+  </dgm:styleLbl>
+  <dgm:styleLbl name="callout">
+    <dgm:scene3d>
+      <a:camera prst="orthographicFront"/>
+      <a:lightRig rig="threePt" dir="t"/>
+    </dgm:scene3d>
+    <dgm:sp3d/>
+    <dgm:txPr/>
+    <dgm:style>
+      <a:lnRef idx="2">
+        <a:scrgbClr r="0" g="0" b="0"/>
+      </a:lnRef>
+      <a:fillRef idx="1">
+        <a:scrgbClr r="0" g="0" b="0"/>
+      </a:fillRef>
+      <a:effectRef idx="0">
+        <a:scrgbClr r="0" g="0" b="0"/>
+      </a:effectRef>
+      <a:fontRef idx="minor"/>
+    </dgm:style>
+  </dgm:styleLbl>
+  <dgm:styleLbl name="asst0">
+    <dgm:scene3d>
+      <a:camera prst="orthographicFront"/>
+      <a:lightRig rig="threePt" dir="t"/>
+    </dgm:scene3d>
+    <dgm:sp3d/>
+    <dgm:txPr/>
+    <dgm:style>
+      <a:lnRef idx="2">
+        <a:scrgbClr r="0" g="0" b="0"/>
+      </a:lnRef>
+      <a:fillRef idx="1">
+        <a:scrgbClr r="0" g="0" b="0"/>
+      </a:fillRef>
+      <a:effectRef idx="0">
+        <a:scrgbClr r="0" g="0" b="0"/>
+      </a:effectRef>
+      <a:fontRef idx="minor">
+        <a:schemeClr val="lt1"/>
+      </a:fontRef>
+    </dgm:style>
+  </dgm:styleLbl>
+  <dgm:styleLbl name="asst1">
+    <dgm:scene3d>
+      <a:camera prst="orthographicFront"/>
+      <a:lightRig rig="threePt" dir="t"/>
+    </dgm:scene3d>
+    <dgm:sp3d/>
+    <dgm:txPr/>
+    <dgm:style>
+      <a:lnRef idx="2">
+        <a:scrgbClr r="0" g="0" b="0"/>
+      </a:lnRef>
+      <a:fillRef idx="1">
+        <a:scrgbClr r="0" g="0" b="0"/>
+      </a:fillRef>
+      <a:effectRef idx="0">
+        <a:scrgbClr r="0" g="0" b="0"/>
+      </a:effectRef>
+      <a:fontRef idx="minor">
+        <a:schemeClr val="lt1"/>
+      </a:fontRef>
+    </dgm:style>
+  </dgm:styleLbl>
+  <dgm:styleLbl name="asst2">
+    <dgm:scene3d>
+      <a:camera prst="orthographicFront"/>
+      <a:lightRig rig="threePt" dir="t"/>
+    </dgm:scene3d>
+    <dgm:sp3d/>
+    <dgm:txPr/>
+    <dgm:style>
+      <a:lnRef idx="2">
+        <a:scrgbClr r="0" g="0" b="0"/>
+      </a:lnRef>
+      <a:fillRef idx="1">
+        <a:scrgbClr r="0" g="0" b="0"/>
+      </a:fillRef>
+      <a:effectRef idx="0">
+        <a:scrgbClr r="0" g="0" b="0"/>
+      </a:effectRef>
+      <a:fontRef idx="minor">
+        <a:schemeClr val="lt1"/>
+      </a:fontRef>
+    </dgm:style>
+  </dgm:styleLbl>
+  <dgm:styleLbl name="asst3">
+    <dgm:scene3d>
+      <a:camera prst="orthographicFront"/>
+      <a:lightRig rig="threePt" dir="t"/>
+    </dgm:scene3d>
+    <dgm:sp3d/>
+    <dgm:txPr/>
+    <dgm:style>
+      <a:lnRef idx="2">
+        <a:scrgbClr r="0" g="0" b="0"/>
+      </a:lnRef>
+      <a:fillRef idx="1">
+        <a:scrgbClr r="0" g="0" b="0"/>
+      </a:fillRef>
+      <a:effectRef idx="0">
+        <a:scrgbClr r="0" g="0" b="0"/>
+      </a:effectRef>
+      <a:fontRef idx="minor">
+        <a:schemeClr val="lt1"/>
+      </a:fontRef>
+    </dgm:style>
+  </dgm:styleLbl>
+  <dgm:styleLbl name="asst4">
+    <dgm:scene3d>
+      <a:camera prst="orthographicFront"/>
+      <a:lightRig rig="threePt" dir="t"/>
+    </dgm:scene3d>
+    <dgm:sp3d/>
+    <dgm:txPr/>
+    <dgm:style>
+      <a:lnRef idx="2">
+        <a:scrgbClr r="0" g="0" b="0"/>
+      </a:lnRef>
+      <a:fillRef idx="1">
+        <a:scrgbClr r="0" g="0" b="0"/>
+      </a:fillRef>
+      <a:effectRef idx="0">
+        <a:scrgbClr r="0" g="0" b="0"/>
+      </a:effectRef>
+      <a:fontRef idx="minor">
+        <a:schemeClr val="lt1"/>
+      </a:fontRef>
+    </dgm:style>
+  </dgm:styleLbl>
+  <dgm:styleLbl name="parChTrans2D1">
+    <dgm:scene3d>
+      <a:camera prst="orthographicFront"/>
+      <a:lightRig rig="threePt" dir="t"/>
+    </dgm:scene3d>
+    <dgm:sp3d/>
+    <dgm:txPr/>
+    <dgm:style>
+      <a:lnRef idx="2">
+        <a:scrgbClr r="0" g="0" b="0"/>
+      </a:lnRef>
+      <a:fillRef idx="1">
+        <a:scrgbClr r="0" g="0" b="0"/>
+      </a:fillRef>
+      <a:effectRef idx="0">
+        <a:scrgbClr r="0" g="0" b="0"/>
+      </a:effectRef>
+      <a:fontRef idx="minor">
+        <a:schemeClr val="lt1"/>
+      </a:fontRef>
+    </dgm:style>
+  </dgm:styleLbl>
+  <dgm:styleLbl name="parChTrans2D2">
+    <dgm:scene3d>
+      <a:camera prst="orthographicFront"/>
+      <a:lightRig rig="threePt" dir="t"/>
+    </dgm:scene3d>
+    <dgm:sp3d/>
+    <dgm:txPr/>
+    <dgm:style>
+      <a:lnRef idx="2">
+        <a:scrgbClr r="0" g="0" b="0"/>
+      </a:lnRef>
+      <a:fillRef idx="1">
+        <a:scrgbClr r="0" g="0" b="0"/>
+      </a:fillRef>
+      <a:effectRef idx="0">
+        <a:scrgbClr r="0" g="0" b="0"/>
+      </a:effectRef>
+      <a:fontRef idx="minor">
+        <a:schemeClr val="lt1"/>
+      </a:fontRef>
+    </dgm:style>
+  </dgm:styleLbl>
+  <dgm:styleLbl name="parChTrans2D3">
+    <dgm:scene3d>
+      <a:camera prst="orthographicFront"/>
+      <a:lightRig rig="threePt" dir="t"/>
+    </dgm:scene3d>
+    <dgm:sp3d/>
+    <dgm:txPr/>
+    <dgm:style>
+      <a:lnRef idx="2">
+        <a:scrgbClr r="0" g="0" b="0"/>
+      </a:lnRef>
+      <a:fillRef idx="1">
+        <a:scrgbClr r="0" g="0" b="0"/>
+      </a:fillRef>
+      <a:effectRef idx="0">
+        <a:scrgbClr r="0" g="0" b="0"/>
+      </a:effectRef>
+      <a:fontRef idx="minor">
+        <a:schemeClr val="lt1"/>
+      </a:fontRef>
+    </dgm:style>
+  </dgm:styleLbl>
+  <dgm:styleLbl name="parChTrans2D4">
+    <dgm:scene3d>
+      <a:camera prst="orthographicFront"/>
+      <a:lightRig rig="threePt" dir="t"/>
+    </dgm:scene3d>
+    <dgm:sp3d/>
+    <dgm:txPr/>
+    <dgm:style>
+      <a:lnRef idx="2">
+        <a:scrgbClr r="0" g="0" b="0"/>
+      </a:lnRef>
+      <a:fillRef idx="1">
+        <a:scrgbClr r="0" g="0" b="0"/>
+      </a:fillRef>
+      <a:effectRef idx="0">
+        <a:scrgbClr r="0" g="0" b="0"/>
+      </a:effectRef>
+      <a:fontRef idx="minor">
+        <a:schemeClr val="lt1"/>
+      </a:fontRef>
+    </dgm:style>
+  </dgm:styleLbl>
+  <dgm:styleLbl name="parChTrans1D1">
+    <dgm:scene3d>
+      <a:camera prst="orthographicFront"/>
+      <a:lightRig rig="threePt" dir="t"/>
+    </dgm:scene3d>
+    <dgm:sp3d/>
+    <dgm:txPr/>
+    <dgm:style>
+      <a:lnRef idx="2">
+        <a:scrgbClr r="0" g="0" b="0"/>
+      </a:lnRef>
+      <a:fillRef idx="0">
+        <a:scrgbClr r="0" g="0" b="0"/>
+      </a:fillRef>
+      <a:effectRef idx="0">
+        <a:scrgbClr r="0" g="0" b="0"/>
+      </a:effectRef>
+      <a:fontRef idx="minor"/>
+    </dgm:style>
+  </dgm:styleLbl>
+  <dgm:styleLbl name="parChTrans1D2">
+    <dgm:scene3d>
+      <a:camera prst="orthographicFront"/>
+      <a:lightRig rig="threePt" dir="t"/>
+    </dgm:scene3d>
+    <dgm:sp3d/>
+    <dgm:txPr/>
+    <dgm:style>
+      <a:lnRef idx="2">
+        <a:scrgbClr r="0" g="0" b="0"/>
+      </a:lnRef>
+      <a:fillRef idx="0">
+        <a:scrgbClr r="0" g="0" b="0"/>
+      </a:fillRef>
+      <a:effectRef idx="0">
+        <a:scrgbClr r="0" g="0" b="0"/>
+      </a:effectRef>
+      <a:fontRef idx="minor"/>
+    </dgm:style>
+  </dgm:styleLbl>
+  <dgm:styleLbl name="parChTrans1D3">
+    <dgm:scene3d>
+      <a:camera prst="orthographicFront"/>
+      <a:lightRig rig="threePt" dir="t"/>
+    </dgm:scene3d>
+    <dgm:sp3d/>
+    <dgm:txPr/>
+    <dgm:style>
+      <a:lnRef idx="2">
+        <a:scrgbClr r="0" g="0" b="0"/>
+      </a:lnRef>
+      <a:fillRef idx="0">
+        <a:scrgbClr r="0" g="0" b="0"/>
+      </a:fillRef>
+      <a:effectRef idx="0">
+        <a:scrgbClr r="0" g="0" b="0"/>
+      </a:effectRef>
+      <a:fontRef idx="minor"/>
+    </dgm:style>
+  </dgm:styleLbl>
+  <dgm:styleLbl name="parChTrans1D4">
+    <dgm:scene3d>
+      <a:camera prst="orthographicFront"/>
+      <a:lightRig rig="threePt" dir="t"/>
+    </dgm:scene3d>
+    <dgm:sp3d/>
+    <dgm:txPr/>
+    <dgm:style>
+      <a:lnRef idx="2">
+        <a:scrgbClr r="0" g="0" b="0"/>
+      </a:lnRef>
+      <a:fillRef idx="0">
+        <a:scrgbClr r="0" g="0" b="0"/>
+      </a:fillRef>
+      <a:effectRef idx="0">
+        <a:scrgbClr r="0" g="0" b="0"/>
+      </a:effectRef>
+      <a:fontRef idx="minor"/>
+    </dgm:style>
+  </dgm:styleLbl>
+  <dgm:styleLbl name="fgAcc1">
+    <dgm:scene3d>
+      <a:camera prst="orthographicFront"/>
+      <a:lightRig rig="threePt" dir="t"/>
+    </dgm:scene3d>
+    <dgm:sp3d/>
+    <dgm:txPr/>
+    <dgm:style>
+      <a:lnRef idx="2">
+        <a:scrgbClr r="0" g="0" b="0"/>
+      </a:lnRef>
+      <a:fillRef idx="1">
+        <a:scrgbClr r="0" g="0" b="0"/>
+      </a:fillRef>
+      <a:effectRef idx="0">
+        <a:scrgbClr r="0" g="0" b="0"/>
+      </a:effectRef>
+      <a:fontRef idx="minor"/>
+    </dgm:style>
+  </dgm:styleLbl>
+  <dgm:styleLbl name="conFgAcc1">
+    <dgm:scene3d>
+      <a:camera prst="orthographicFront"/>
+      <a:lightRig rig="threePt" dir="t"/>
+    </dgm:scene3d>
+    <dgm:sp3d/>
+    <dgm:txPr/>
+    <dgm:style>
+      <a:lnRef idx="2">
+        <a:scrgbClr r="0" g="0" b="0"/>
+      </a:lnRef>
+      <a:fillRef idx="1">
+        <a:scrgbClr r="0" g="0" b="0"/>
+      </a:fillRef>
+      <a:effectRef idx="0">
+        <a:scrgbClr r="0" g="0" b="0"/>
+      </a:effectRef>
+      <a:fontRef idx="minor"/>
+    </dgm:style>
+  </dgm:styleLbl>
+  <dgm:styleLbl name="alignAcc1">
+    <dgm:scene3d>
+      <a:camera prst="orthographicFront"/>
+      <a:lightRig rig="threePt" dir="t"/>
+    </dgm:scene3d>
+    <dgm:sp3d/>
+    <dgm:txPr/>
+    <dgm:style>
+      <a:lnRef idx="2">
+        <a:scrgbClr r="0" g="0" b="0"/>
+      </a:lnRef>
+      <a:fillRef idx="1">
+        <a:scrgbClr r="0" g="0" b="0"/>
+      </a:fillRef>
+      <a:effectRef idx="0">
+        <a:scrgbClr r="0" g="0" b="0"/>
+      </a:effectRef>
+      <a:fontRef idx="minor"/>
+    </dgm:style>
+  </dgm:styleLbl>
+  <dgm:styleLbl name="trAlignAcc1">
+    <dgm:scene3d>
+      <a:camera prst="orthographicFront"/>
+      <a:lightRig rig="threePt" dir="t"/>
+    </dgm:scene3d>
+    <dgm:sp3d/>
+    <dgm:txPr/>
+    <dgm:style>
+      <a:lnRef idx="1">
+        <a:scrgbClr r="0" g="0" b="0"/>
+      </a:lnRef>
+      <a:fillRef idx="1">
+        <a:scrgbClr r="0" g="0" b="0"/>
+      </a:fillRef>
+      <a:effectRef idx="0">
+        <a:scrgbClr r="0" g="0" b="0"/>
+      </a:effectRef>
+      <a:fontRef idx="minor"/>
+    </dgm:style>
+  </dgm:styleLbl>
+  <dgm:styleLbl name="bgAcc1">
+    <dgm:scene3d>
+      <a:camera prst="orthographicFront"/>
+      <a:lightRig rig="threePt" dir="t"/>
+    </dgm:scene3d>
+    <dgm:sp3d/>
+    <dgm:txPr/>
+    <dgm:style>
+      <a:lnRef idx="2">
+        <a:scrgbClr r="0" g="0" b="0"/>
+      </a:lnRef>
+      <a:fillRef idx="1">
+        <a:scrgbClr r="0" g="0" b="0"/>
+      </a:fillRef>
+      <a:effectRef idx="0">
+        <a:scrgbClr r="0" g="0" b="0"/>
+      </a:effectRef>
+      <a:fontRef idx="minor"/>
+    </dgm:style>
+  </dgm:styleLbl>
+  <dgm:styleLbl name="solidFgAcc1">
+    <dgm:scene3d>
+      <a:camera prst="orthographicFront"/>
+      <a:lightRig rig="threePt" dir="t"/>
+    </dgm:scene3d>
+    <dgm:sp3d/>
+    <dgm:txPr/>
+    <dgm:style>
+      <a:lnRef idx="2">
+        <a:scrgbClr r="0" g="0" b="0"/>
+      </a:lnRef>
+      <a:fillRef idx="1">
+        <a:scrgbClr r="0" g="0" b="0"/>
+      </a:fillRef>
+      <a:effectRef idx="0">
+        <a:scrgbClr r="0" g="0" b="0"/>
+      </a:effectRef>
+      <a:fontRef idx="minor"/>
+    </dgm:style>
+  </dgm:styleLbl>
+  <dgm:styleLbl name="solidAlignAcc1">
+    <dgm:scene3d>
+      <a:camera prst="orthographicFront"/>
+      <a:lightRig rig="threePt" dir="t"/>
+    </dgm:scene3d>
+    <dgm:sp3d/>
+    <dgm:txPr/>
+    <dgm:style>
+      <a:lnRef idx="2">
+        <a:scrgbClr r="0" g="0" b="0"/>
+      </a:lnRef>
+      <a:fillRef idx="1">
+        <a:scrgbClr r="0" g="0" b="0"/>
+      </a:fillRef>
+      <a:effectRef idx="0">
+        <a:scrgbClr r="0" g="0" b="0"/>
+      </a:effectRef>
+      <a:fontRef idx="minor"/>
+    </dgm:style>
+  </dgm:styleLbl>
+  <dgm:styleLbl name="solidBgAcc1">
+    <dgm:scene3d>
+      <a:camera prst="orthographicFront"/>
+      <a:lightRig rig="threePt" dir="t"/>
+    </dgm:scene3d>
+    <dgm:sp3d/>
+    <dgm:txPr/>
+    <dgm:style>
+      <a:lnRef idx="2">
+        <a:scrgbClr r="0" g="0" b="0"/>
+      </a:lnRef>
+      <a:fillRef idx="1">
+        <a:scrgbClr r="0" g="0" b="0"/>
+      </a:fillRef>
+      <a:effectRef idx="0">
+        <a:scrgbClr r="0" g="0" b="0"/>
+      </a:effectRef>
+      <a:fontRef idx="minor"/>
+    </dgm:style>
+  </dgm:styleLbl>
+  <dgm:styleLbl name="fgAccFollowNode1">
+    <dgm:scene3d>
+      <a:camera prst="orthographicFront"/>
+      <a:lightRig rig="threePt" dir="t"/>
+    </dgm:scene3d>
+    <dgm:sp3d/>
+    <dgm:txPr/>
+    <dgm:style>
+      <a:lnRef idx="2">
+        <a:scrgbClr r="0" g="0" b="0"/>
+      </a:lnRef>
+      <a:fillRef idx="1">
+        <a:scrgbClr r="0" g="0" b="0"/>
+      </a:fillRef>
+      <a:effectRef idx="0">
+        <a:scrgbClr r="0" g="0" b="0"/>
+      </a:effectRef>
+      <a:fontRef idx="minor"/>
+    </dgm:style>
+  </dgm:styleLbl>
+  <dgm:styleLbl name="alignAccFollowNode1">
+    <dgm:scene3d>
+      <a:camera prst="orthographicFront"/>
+      <a:lightRig rig="threePt" dir="t"/>
+    </dgm:scene3d>
+    <dgm:sp3d/>
+    <dgm:txPr/>
+    <dgm:style>
+      <a:lnRef idx="2">
+        <a:scrgbClr r="0" g="0" b="0"/>
+      </a:lnRef>
+      <a:fillRef idx="1">
+        <a:scrgbClr r="0" g="0" b="0"/>
+      </a:fillRef>
+      <a:effectRef idx="0">
+        <a:scrgbClr r="0" g="0" b="0"/>
+      </a:effectRef>
+      <a:fontRef idx="minor"/>
+    </dgm:style>
+  </dgm:styleLbl>
+  <dgm:styleLbl name="bgAccFollowNode1">
+    <dgm:scene3d>
+      <a:camera prst="orthographicFront"/>
+      <a:lightRig rig="threePt" dir="t"/>
+    </dgm:scene3d>
+    <dgm:sp3d/>
+    <dgm:txPr/>
+    <dgm:style>
+      <a:lnRef idx="2">
+        <a:scrgbClr r="0" g="0" b="0"/>
+      </a:lnRef>
+      <a:fillRef idx="1">
+        <a:scrgbClr r="0" g="0" b="0"/>
+      </a:fillRef>
+      <a:effectRef idx="0">
+        <a:scrgbClr r="0" g="0" b="0"/>
+      </a:effectRef>
+      <a:fontRef idx="minor"/>
+    </dgm:style>
+  </dgm:styleLbl>
+  <dgm:styleLbl name="fgAcc0">
+    <dgm:scene3d>
+      <a:camera prst="orthographicFront"/>
+      <a:lightRig rig="threePt" dir="t"/>
+    </dgm:scene3d>
+    <dgm:sp3d/>
+    <dgm:txPr/>
+    <dgm:style>
+      <a:lnRef idx="2">
+        <a:scrgbClr r="0" g="0" b="0"/>
+      </a:lnRef>
+      <a:fillRef idx="1">
+        <a:scrgbClr r="0" g="0" b="0"/>
+      </a:fillRef>
+      <a:effectRef idx="0">
+        <a:scrgbClr r="0" g="0" b="0"/>
+      </a:effectRef>
+      <a:fontRef idx="minor"/>
+    </dgm:style>
+  </dgm:styleLbl>
+  <dgm:styleLbl name="fgAcc2">
+    <dgm:scene3d>
+      <a:camera prst="orthographicFront"/>
+      <a:lightRig rig="threePt" dir="t"/>
+    </dgm:scene3d>
+    <dgm:sp3d/>
+    <dgm:txPr/>
+    <dgm:style>
+      <a:lnRef idx="2">
+        <a:scrgbClr r="0" g="0" b="0"/>
+      </a:lnRef>
+      <a:fillRef idx="1">
+        <a:scrgbClr r="0" g="0" b="0"/>
+      </a:fillRef>
+      <a:effectRef idx="0">
+        <a:scrgbClr r="0" g="0" b="0"/>
+      </a:effectRef>
+      <a:fontRef idx="minor"/>
+    </dgm:style>
+  </dgm:styleLbl>
+  <dgm:styleLbl name="fgAcc3">
+    <dgm:scene3d>
+      <a:camera prst="orthographicFront"/>
+      <a:lightRig rig="threePt" dir="t"/>
+    </dgm:scene3d>
+    <dgm:sp3d/>
+    <dgm:txPr/>
+    <dgm:style>
+      <a:lnRef idx="2">
+        <a:scrgbClr r="0" g="0" b="0"/>
+      </a:lnRef>
+      <a:fillRef idx="1">
+        <a:scrgbClr r="0" g="0" b="0"/>
+      </a:fillRef>
+      <a:effectRef idx="0">
+        <a:scrgbClr r="0" g="0" b="0"/>
+      </a:effectRef>
+      <a:fontRef idx="minor"/>
+    </dgm:style>
+  </dgm:styleLbl>
+  <dgm:styleLbl name="fgAcc4">
+    <dgm:scene3d>
+      <a:camera prst="orthographicFront"/>
+      <a:lightRig rig="threePt" dir="t"/>
+    </dgm:scene3d>
+    <dgm:sp3d/>
+    <dgm:txPr/>
+    <dgm:style>
+      <a:lnRef idx="2">
+        <a:scrgbClr r="0" g="0" b="0"/>
+      </a:lnRef>
+      <a:fillRef idx="1">
+        <a:scrgbClr r="0" g="0" b="0"/>
+      </a:fillRef>
+      <a:effectRef idx="0">
+        <a:scrgbClr r="0" g="0" b="0"/>
+      </a:effectRef>
+      <a:fontRef idx="minor"/>
+    </dgm:style>
+  </dgm:styleLbl>
+  <dgm:styleLbl name="bgShp">
+    <dgm:scene3d>
+      <a:camera prst="orthographicFront"/>
+      <a:lightRig rig="threePt" dir="t"/>
+    </dgm:scene3d>
+    <dgm:sp3d/>
+    <dgm:txPr/>
+    <dgm:style>
+      <a:lnRef idx="0">
+        <a:scrgbClr r="0" g="0" b="0"/>
+      </a:lnRef>
+      <a:fillRef idx="1">
+        <a:scrgbClr r="0" g="0" b="0"/>
+      </a:fillRef>
+      <a:effectRef idx="0">
+        <a:scrgbClr r="0" g="0" b="0"/>
+      </a:effectRef>
+      <a:fontRef idx="minor"/>
+    </dgm:style>
+  </dgm:styleLbl>
+  <dgm:styleLbl name="dkBgShp">
+    <dgm:scene3d>
+      <a:camera prst="orthographicFront"/>
+      <a:lightRig rig="threePt" dir="t"/>
+    </dgm:scene3d>
+    <dgm:sp3d/>
+    <dgm:txPr/>
+    <dgm:style>
+      <a:lnRef idx="0">
+        <a:scrgbClr r="0" g="0" b="0"/>
+      </a:lnRef>
+      <a:fillRef idx="1">
+        <a:scrgbClr r="0" g="0" b="0"/>
+      </a:fillRef>
+      <a:effectRef idx="0">
+        <a:scrgbClr r="0" g="0" b="0"/>
+      </a:effectRef>
+      <a:fontRef idx="minor"/>
+    </dgm:style>
+  </dgm:styleLbl>
+  <dgm:styleLbl name="trBgShp">
+    <dgm:scene3d>
+      <a:camera prst="orthographicFront"/>
+      <a:lightRig rig="threePt" dir="t"/>
+    </dgm:scene3d>
+    <dgm:sp3d/>
+    <dgm:txPr/>
+    <dgm:style>
+      <a:lnRef idx="0">
+        <a:scrgbClr r="0" g="0" b="0"/>
+      </a:lnRef>
+      <a:fillRef idx="1">
+        <a:scrgbClr r="0" g="0" b="0"/>
+      </a:fillRef>
+      <a:effectRef idx="0">
+        <a:scrgbClr r="0" g="0" b="0"/>
+      </a:effectRef>
+      <a:fontRef idx="minor"/>
+    </dgm:style>
+  </dgm:styleLbl>
+  <dgm:styleLbl name="fgShp">
+    <dgm:scene3d>
+      <a:camera prst="orthographicFront"/>
+      <a:lightRig rig="threePt" dir="t"/>
+    </dgm:scene3d>
+    <dgm:sp3d/>
+    <dgm:txPr/>
+    <dgm:style>
+      <a:lnRef idx="2">
+        <a:scrgbClr r="0" g="0" b="0"/>
+      </a:lnRef>
+      <a:fillRef idx="1">
+        <a:scrgbClr r="0" g="0" b="0"/>
+      </a:fillRef>
+      <a:effectRef idx="0">
+        <a:scrgbClr r="0" g="0" b="0"/>
+      </a:effectRef>
+      <a:fontRef idx="minor"/>
+    </dgm:style>
+  </dgm:styleLbl>
+  <dgm:styleLbl name="revTx">
+    <dgm:scene3d>
+      <a:camera prst="orthographicFront"/>
+      <a:lightRig rig="threePt" dir="t"/>
+    </dgm:scene3d>
+    <dgm:sp3d/>
+    <dgm:txPr/>
+    <dgm:style>
+      <a:lnRef idx="0">
+        <a:scrgbClr r="0" g="0" b="0"/>
+      </a:lnRef>
+      <a:fillRef idx="0">
+        <a:scrgbClr r="0" g="0" b="0"/>
+      </a:fillRef>
+      <a:effectRef idx="0">
+        <a:scrgbClr r="0" g="0" b="0"/>
+      </a:effectRef>
+      <a:fontRef idx="minor"/>
+    </dgm:style>
+  </dgm:styleLbl>
+</dgm:styleDef>
+</file>
+
+<file path=word/diagrams/quickStyle2.xml><?xml version="1.0" encoding="utf-8"?>
 <dgm:styleDef xmlns:dgm="http://schemas.openxmlformats.org/drawingml/2006/diagram" xmlns:a="http://schemas.openxmlformats.org/drawingml/2006/main" uniqueId="urn:microsoft.com/office/officeart/2005/8/quickstyle/simple1">
   <dgm:title val=""/>
   <dgm:desc val=""/>

</xml_diff>